<commit_message>
- Added tests for mappers, sport type cases and event cases
</commit_message>
<xml_diff>
--- a/TestavimoAtaskaitos/Roko-Vaitkeviciaus-IFF4-3_L1.docx
+++ b/TestavimoAtaskaitos/Roko-Vaitkeviciaus-IFF4-3_L1.docx
@@ -241,23 +241,7 @@
           <w:sz w:val="28"/>
           <w:szCs w:val="28"/>
         </w:rPr>
-        <w:t xml:space="preserve">F – 4/3 </w:t>
-      </w:r>
-      <w:proofErr w:type="spellStart"/>
-      <w:r>
-        <w:rPr>
-          <w:sz w:val="28"/>
-          <w:szCs w:val="28"/>
-        </w:rPr>
-        <w:t>gr</w:t>
-      </w:r>
-      <w:proofErr w:type="spellEnd"/>
-      <w:r>
-        <w:rPr>
-          <w:sz w:val="28"/>
-          <w:szCs w:val="28"/>
-        </w:rPr>
-        <w:t>. studentas</w:t>
+        <w:t>F – 4/3 gr. studentas</w:t>
       </w:r>
     </w:p>
     <w:p>
@@ -392,8 +376,6 @@
       </w:r>
       <w:bookmarkEnd w:id="0"/>
     </w:p>
-    <w:bookmarkStart w:id="1" w:name="_GoBack"/>
-    <w:bookmarkEnd w:id="1"/>
     <w:p>
       <w:pPr>
         <w:pStyle w:val="TOC1"/>
@@ -2784,35 +2766,22 @@
       <w:r>
         <w:br w:type="page"/>
       </w:r>
-      <w:bookmarkStart w:id="2" w:name="_Toc493182363"/>
+      <w:bookmarkStart w:id="1" w:name="_Toc493182363"/>
       <w:r>
         <w:lastRenderedPageBreak/>
         <w:t>Įvadas</w:t>
       </w:r>
-      <w:bookmarkEnd w:id="2"/>
-    </w:p>
-    <w:p>
-      <w:r>
-        <w:t xml:space="preserve">Testavimui pasirinkau paties parašyta API </w:t>
-      </w:r>
-      <w:proofErr w:type="spellStart"/>
-      <w:r>
-        <w:t>implementaciją</w:t>
-      </w:r>
-      <w:proofErr w:type="spellEnd"/>
+      <w:bookmarkEnd w:id="1"/>
+    </w:p>
+    <w:p>
+      <w:r>
+        <w:t>Testavimui pasirinkau paties parašyta API implementaciją</w:t>
+      </w:r>
       <w:r>
         <w:t xml:space="preserve"> naudojantis C#</w:t>
       </w:r>
       <w:r>
-        <w:t xml:space="preserve">, kuri naudojama sporto renginių kūrimo, redagavimo, trynimo sistemoje. Ji saugo duomenis apie renginius ir juos pateikia atvaizduoti UI. API </w:t>
-      </w:r>
-      <w:proofErr w:type="spellStart"/>
-      <w:r>
-        <w:t>repozitorija</w:t>
-      </w:r>
-      <w:proofErr w:type="spellEnd"/>
-      <w:r>
-        <w:t>: (</w:t>
+        <w:t>, kuri naudojama sporto renginių kūrimo, redagavimo, trynimo sistemoje. Ji saugo duomenis apie renginius ir juos pateikia atvaizduoti UI. API repozitorija: (</w:t>
       </w:r>
       <w:hyperlink r:id="rId8" w:history="1">
         <w:r>
@@ -2846,21 +2815,7 @@
         <w:rPr>
           <w:lang w:val="lt-LT"/>
         </w:rPr>
-        <w:t xml:space="preserve">Integraciniai ir </w:t>
-      </w:r>
-      <w:proofErr w:type="spellStart"/>
-      <w:r>
-        <w:rPr>
-          <w:lang w:val="lt-LT"/>
-        </w:rPr>
-        <w:t>unit</w:t>
-      </w:r>
-      <w:proofErr w:type="spellEnd"/>
-      <w:r>
-        <w:rPr>
-          <w:lang w:val="lt-LT"/>
-        </w:rPr>
-        <w:t xml:space="preserve"> testai bus naudojami testuoti </w:t>
+        <w:t xml:space="preserve">Integraciniai ir unit testai bus naudojami testuoti </w:t>
       </w:r>
       <w:r>
         <w:rPr>
@@ -2884,21 +2839,7 @@
         <w:rPr>
           <w:lang w:val="lt-LT"/>
         </w:rPr>
-        <w:t xml:space="preserve">Statinė analizė – kodo stiliaus </w:t>
-      </w:r>
-      <w:proofErr w:type="spellStart"/>
-      <w:r>
-        <w:rPr>
-          <w:lang w:val="lt-LT"/>
-        </w:rPr>
-        <w:t>neatitikimams</w:t>
-      </w:r>
-      <w:proofErr w:type="spellEnd"/>
-      <w:r>
-        <w:rPr>
-          <w:lang w:val="lt-LT"/>
-        </w:rPr>
-        <w:t xml:space="preserve"> ar loginių klaidų paieškai.</w:t>
+        <w:t>Statinė analizė – kodo stiliaus neatitikimams ar loginių klaidų paieškai.</w:t>
       </w:r>
     </w:p>
     <w:p>
@@ -2912,47 +2853,11 @@
           <w:lang w:val="lt-LT"/>
         </w:rPr>
       </w:pPr>
-      <w:proofErr w:type="spellStart"/>
-      <w:r>
-        <w:rPr>
-          <w:lang w:val="lt-LT"/>
-        </w:rPr>
-        <w:t>Issue</w:t>
-      </w:r>
-      <w:proofErr w:type="spellEnd"/>
-      <w:r>
-        <w:rPr>
-          <w:lang w:val="lt-LT"/>
-        </w:rPr>
-        <w:t xml:space="preserve"> </w:t>
-      </w:r>
-      <w:proofErr w:type="spellStart"/>
-      <w:r>
-        <w:rPr>
-          <w:lang w:val="lt-LT"/>
-        </w:rPr>
-        <w:t>tracking</w:t>
-      </w:r>
-      <w:proofErr w:type="spellEnd"/>
-      <w:r>
-        <w:rPr>
-          <w:lang w:val="lt-LT"/>
-        </w:rPr>
-        <w:t xml:space="preserve"> sistema </w:t>
-      </w:r>
-      <w:proofErr w:type="spellStart"/>
-      <w:r>
-        <w:rPr>
-          <w:lang w:val="lt-LT"/>
-        </w:rPr>
-        <w:t>github</w:t>
-      </w:r>
-      <w:proofErr w:type="spellEnd"/>
-      <w:r>
-        <w:rPr>
-          <w:lang w:val="lt-LT"/>
-        </w:rPr>
-        <w:t xml:space="preserve"> bus naudojama pranešti apie programoje rastas klaidas.</w:t>
+      <w:r>
+        <w:rPr>
+          <w:lang w:val="lt-LT"/>
+        </w:rPr>
+        <w:t>Issue tracking sistema github bus naudojama pranešti apie programoje rastas klaidas.</w:t>
       </w:r>
     </w:p>
     <w:p/>
@@ -2960,38 +2865,30 @@
       <w:pPr>
         <w:pStyle w:val="Heading1"/>
       </w:pPr>
-      <w:bookmarkStart w:id="3" w:name="_Toc493182364"/>
+      <w:bookmarkStart w:id="2" w:name="_Toc493182364"/>
       <w:r>
         <w:t>Tikslas</w:t>
       </w:r>
+      <w:bookmarkEnd w:id="2"/>
+    </w:p>
+    <w:p>
+      <w:r>
+        <w:t>Norima įsitikinti, kad programa veikia, taip kaip numatyta. Taip pat neturi klaidų ir kad keičiantis kodui būtų išsaugomas numatytas funkcionalumas.</w:t>
+      </w:r>
+    </w:p>
+    <w:p>
+      <w:pPr>
+        <w:pStyle w:val="Heading1"/>
+      </w:pPr>
+      <w:bookmarkStart w:id="3" w:name="_Toc493182365"/>
+      <w:r>
+        <w:t>Testų apimtis</w:t>
+      </w:r>
       <w:bookmarkEnd w:id="3"/>
     </w:p>
     <w:p>
       <w:r>
-        <w:t>Norima įsitikinti, kad programa veikia, taip kaip numatyta. Taip pat neturi klaidų ir kad keičiantis kodui būtų išsaugomas numatytas funkcionalumas.</w:t>
-      </w:r>
-    </w:p>
-    <w:p>
-      <w:pPr>
-        <w:pStyle w:val="Heading1"/>
-      </w:pPr>
-      <w:bookmarkStart w:id="4" w:name="_Toc493182365"/>
-      <w:r>
-        <w:t>Testų apimtis</w:t>
-      </w:r>
-      <w:bookmarkEnd w:id="4"/>
-    </w:p>
-    <w:p>
-      <w:r>
-        <w:t xml:space="preserve">Integraciniai testai – projekto </w:t>
-      </w:r>
-      <w:proofErr w:type="spellStart"/>
-      <w:r>
-        <w:t>repozitorijos</w:t>
-      </w:r>
-      <w:proofErr w:type="spellEnd"/>
-      <w:r>
-        <w:t xml:space="preserve"> sluoksnio ir atvejų testai:</w:t>
+        <w:t>Integraciniai testai – projekto repozitorijos sluoksnio ir atvejų testai:</w:t>
       </w:r>
     </w:p>
     <w:p>
@@ -3009,21 +2906,7 @@
         <w:rPr>
           <w:lang w:val="lt-LT"/>
         </w:rPr>
-        <w:t xml:space="preserve">Užtikrinti, kad </w:t>
-      </w:r>
-      <w:proofErr w:type="spellStart"/>
-      <w:r>
-        <w:rPr>
-          <w:lang w:val="lt-LT"/>
-        </w:rPr>
-        <w:t>EventCases</w:t>
-      </w:r>
-      <w:proofErr w:type="spellEnd"/>
-      <w:r>
-        <w:rPr>
-          <w:lang w:val="lt-LT"/>
-        </w:rPr>
-        <w:t xml:space="preserve"> veikia teisingai</w:t>
+        <w:t>Užtikrinti, kad EventCases veikia teisingai</w:t>
       </w:r>
     </w:p>
     <w:p>
@@ -3041,31 +2924,12 @@
         <w:rPr>
           <w:lang w:val="lt-LT"/>
         </w:rPr>
-        <w:t xml:space="preserve">Užtikrinti, kad </w:t>
-      </w:r>
-      <w:proofErr w:type="spellStart"/>
-      <w:r>
-        <w:rPr>
-          <w:lang w:val="lt-LT"/>
-        </w:rPr>
-        <w:t>SportType</w:t>
-      </w:r>
-      <w:proofErr w:type="spellEnd"/>
-      <w:r>
-        <w:rPr>
-          <w:lang w:val="lt-LT"/>
-        </w:rPr>
-        <w:t xml:space="preserve"> yra sukuriami vos paleidus programą</w:t>
-      </w:r>
-    </w:p>
-    <w:p>
-      <w:proofErr w:type="spellStart"/>
-      <w:r>
-        <w:t>Unit</w:t>
-      </w:r>
-      <w:proofErr w:type="spellEnd"/>
-      <w:r>
-        <w:t xml:space="preserve"> testai – pavienės funkcijos, kurios atsakingos už tikslias patikrinimo operacijas:</w:t>
+        <w:t>Užtikrinti, kad SportType yra sukuriami vos paleidus programą</w:t>
+      </w:r>
+    </w:p>
+    <w:p>
+      <w:r>
+        <w:t>Unit testai – pavienės funkcijos, kurios atsakingos už tikslias patikrinimo operacijas:</w:t>
       </w:r>
     </w:p>
     <w:p>
@@ -3085,30 +2949,22 @@
         </w:rPr>
         <w:t xml:space="preserve">Įsitikinti, kad </w:t>
       </w:r>
-      <w:proofErr w:type="spellStart"/>
-      <w:r>
-        <w:rPr>
-          <w:lang w:val="lt-LT"/>
-        </w:rPr>
-        <w:t>Mapperiai</w:t>
-      </w:r>
-      <w:proofErr w:type="spellEnd"/>
-      <w:r>
-        <w:rPr>
-          <w:lang w:val="lt-LT"/>
-        </w:rPr>
-        <w:t xml:space="preserve"> veikia teisingai</w:t>
+      <w:r>
+        <w:rPr>
+          <w:lang w:val="lt-LT"/>
+        </w:rPr>
+        <w:t>Mapperiai veikia teisingai</w:t>
       </w:r>
     </w:p>
     <w:p>
       <w:pPr>
         <w:pStyle w:val="Heading1"/>
       </w:pPr>
-      <w:bookmarkStart w:id="5" w:name="_Toc493182366"/>
+      <w:bookmarkStart w:id="4" w:name="_Toc493182366"/>
       <w:r>
         <w:t>Reikalavimai prieš testų atlikimą</w:t>
       </w:r>
-      <w:bookmarkEnd w:id="5"/>
+      <w:bookmarkEnd w:id="4"/>
     </w:p>
     <w:p>
       <w:r>
@@ -3202,35 +3058,7 @@
         <w:rPr>
           <w:lang w:val="lt-LT"/>
         </w:rPr>
-        <w:t xml:space="preserve">Surastas </w:t>
-      </w:r>
-      <w:proofErr w:type="spellStart"/>
-      <w:r>
-        <w:rPr>
-          <w:lang w:val="lt-LT"/>
-        </w:rPr>
-        <w:t>issue</w:t>
-      </w:r>
-      <w:proofErr w:type="spellEnd"/>
-      <w:r>
-        <w:rPr>
-          <w:lang w:val="lt-LT"/>
-        </w:rPr>
-        <w:t xml:space="preserve"> </w:t>
-      </w:r>
-      <w:proofErr w:type="spellStart"/>
-      <w:r>
-        <w:rPr>
-          <w:lang w:val="lt-LT"/>
-        </w:rPr>
-        <w:t>tracking</w:t>
-      </w:r>
-      <w:proofErr w:type="spellEnd"/>
-      <w:r>
-        <w:rPr>
-          <w:lang w:val="lt-LT"/>
-        </w:rPr>
-        <w:t xml:space="preserve"> įrankis.</w:t>
+        <w:t>Surastas issue tracking įrankis.</w:t>
       </w:r>
     </w:p>
     <w:p>
@@ -3248,32 +3076,18 @@
         <w:rPr>
           <w:lang w:val="lt-LT"/>
         </w:rPr>
-        <w:t xml:space="preserve">Surastas </w:t>
-      </w:r>
-      <w:proofErr w:type="spellStart"/>
-      <w:r>
-        <w:rPr>
-          <w:lang w:val="lt-LT"/>
-        </w:rPr>
-        <w:t>unit</w:t>
-      </w:r>
-      <w:proofErr w:type="spellEnd"/>
-      <w:r>
-        <w:rPr>
-          <w:lang w:val="lt-LT"/>
-        </w:rPr>
-        <w:t xml:space="preserve"> ir integracinių testų testavimo karkasas.</w:t>
+        <w:t>Surastas unit ir integracinių testų testavimo karkasas.</w:t>
       </w:r>
     </w:p>
     <w:p>
       <w:pPr>
         <w:pStyle w:val="Heading1"/>
       </w:pPr>
-      <w:bookmarkStart w:id="6" w:name="_Toc493182367"/>
+      <w:bookmarkStart w:id="5" w:name="_Toc493182367"/>
       <w:r>
         <w:t>TEstavimo prioritetai</w:t>
       </w:r>
-      <w:bookmarkEnd w:id="6"/>
+      <w:bookmarkEnd w:id="5"/>
     </w:p>
     <w:p>
       <w:pPr>
@@ -3286,19 +3100,11 @@
           <w:lang w:val="lt-LT"/>
         </w:rPr>
       </w:pPr>
-      <w:proofErr w:type="spellStart"/>
-      <w:r>
-        <w:rPr>
-          <w:lang w:val="lt-LT"/>
-        </w:rPr>
-        <w:t>Unit</w:t>
-      </w:r>
-      <w:proofErr w:type="spellEnd"/>
-      <w:r>
-        <w:rPr>
-          <w:lang w:val="lt-LT"/>
-        </w:rPr>
-        <w:t xml:space="preserve"> testai svarbioms funkcijoms testuoti.</w:t>
+      <w:r>
+        <w:rPr>
+          <w:lang w:val="lt-LT"/>
+        </w:rPr>
+        <w:t>Unit testai svarbioms funkcijoms testuoti.</w:t>
       </w:r>
     </w:p>
     <w:p>
@@ -3348,19 +3154,11 @@
           <w:lang w:val="lt-LT"/>
         </w:rPr>
       </w:pPr>
-      <w:proofErr w:type="spellStart"/>
-      <w:r>
-        <w:rPr>
-          <w:lang w:val="lt-LT"/>
-        </w:rPr>
-        <w:t>Issue</w:t>
-      </w:r>
-      <w:proofErr w:type="spellEnd"/>
-      <w:r>
-        <w:rPr>
-          <w:lang w:val="lt-LT"/>
-        </w:rPr>
-        <w:t xml:space="preserve"> iškėlimas radus klaidų kode.</w:t>
+      <w:r>
+        <w:rPr>
+          <w:lang w:val="lt-LT"/>
+        </w:rPr>
+        <w:t>Issue iškėlimas radus klaidų kode.</w:t>
       </w:r>
     </w:p>
     <w:p>
@@ -3399,12 +3197,12 @@
       <w:pPr>
         <w:pStyle w:val="Heading1"/>
       </w:pPr>
-      <w:bookmarkStart w:id="7" w:name="_Toc493182368"/>
+      <w:bookmarkStart w:id="6" w:name="_Toc493182368"/>
       <w:r>
         <w:lastRenderedPageBreak/>
         <w:t>Testavimo technika</w:t>
       </w:r>
-      <w:bookmarkEnd w:id="7"/>
+      <w:bookmarkEnd w:id="6"/>
     </w:p>
     <w:p>
       <w:r>
@@ -3458,30 +3256,22 @@
           <w:lang w:val="lt-LT"/>
         </w:rPr>
       </w:pPr>
-      <w:proofErr w:type="spellStart"/>
-      <w:r>
-        <w:rPr>
-          <w:lang w:val="lt-LT"/>
-        </w:rPr>
-        <w:t>Issue</w:t>
-      </w:r>
-      <w:proofErr w:type="spellEnd"/>
-      <w:r>
-        <w:rPr>
-          <w:lang w:val="lt-LT"/>
-        </w:rPr>
-        <w:t xml:space="preserve"> kėlimas į sistemą atsiradus klaidoms.</w:t>
+      <w:r>
+        <w:rPr>
+          <w:lang w:val="lt-LT"/>
+        </w:rPr>
+        <w:t>Issue kėlimas į sistemą atsiradus klaidoms.</w:t>
       </w:r>
     </w:p>
     <w:p>
       <w:pPr>
         <w:pStyle w:val="Heading1"/>
       </w:pPr>
-      <w:bookmarkStart w:id="8" w:name="_Toc493182369"/>
+      <w:bookmarkStart w:id="7" w:name="_Toc493182369"/>
       <w:r>
         <w:t>Rezultatai</w:t>
       </w:r>
-      <w:bookmarkEnd w:id="8"/>
+      <w:bookmarkEnd w:id="7"/>
     </w:p>
     <w:p>
       <w:pPr>
@@ -3494,19 +3284,11 @@
           <w:lang w:val="lt-LT"/>
         </w:rPr>
       </w:pPr>
-      <w:proofErr w:type="spellStart"/>
-      <w:r>
-        <w:rPr>
-          <w:lang w:val="lt-LT"/>
-        </w:rPr>
-        <w:t>Unit</w:t>
-      </w:r>
-      <w:proofErr w:type="spellEnd"/>
-      <w:r>
-        <w:rPr>
-          <w:lang w:val="lt-LT"/>
-        </w:rPr>
-        <w:t xml:space="preserve"> ir integracinių testų dokumentas su testų ir panaudotų įrankių aprašymais.</w:t>
+      <w:r>
+        <w:rPr>
+          <w:lang w:val="lt-LT"/>
+        </w:rPr>
+        <w:t>Unit ir integracinių testų dokumentas su testų ir panaudotų įrankių aprašymais.</w:t>
       </w:r>
     </w:p>
     <w:p>
@@ -3542,46 +3324,18 @@
         <w:rPr>
           <w:lang w:val="lt-LT"/>
         </w:rPr>
-        <w:t xml:space="preserve">Aptiktų klaidų dokumentacija pasinaudojus </w:t>
-      </w:r>
-      <w:proofErr w:type="spellStart"/>
-      <w:r>
-        <w:rPr>
-          <w:lang w:val="lt-LT"/>
-        </w:rPr>
-        <w:t>issue</w:t>
-      </w:r>
-      <w:proofErr w:type="spellEnd"/>
-      <w:r>
-        <w:rPr>
-          <w:lang w:val="lt-LT"/>
-        </w:rPr>
-        <w:t xml:space="preserve"> </w:t>
-      </w:r>
-      <w:proofErr w:type="spellStart"/>
-      <w:r>
-        <w:rPr>
-          <w:lang w:val="lt-LT"/>
-        </w:rPr>
-        <w:t>tracking</w:t>
-      </w:r>
-      <w:proofErr w:type="spellEnd"/>
-      <w:r>
-        <w:rPr>
-          <w:lang w:val="lt-LT"/>
-        </w:rPr>
-        <w:t xml:space="preserve"> sistema.</w:t>
+        <w:t>Aptiktų klaidų dokumentacija pasinaudojus issue tracking sistema.</w:t>
       </w:r>
     </w:p>
     <w:p>
       <w:pPr>
         <w:pStyle w:val="Heading1"/>
       </w:pPr>
-      <w:bookmarkStart w:id="9" w:name="_Toc493182370"/>
+      <w:bookmarkStart w:id="8" w:name="_Toc493182370"/>
       <w:r>
         <w:t>Testavimo aplinka</w:t>
       </w:r>
-      <w:bookmarkEnd w:id="9"/>
+      <w:bookmarkEnd w:id="8"/>
     </w:p>
     <w:p>
       <w:r>
@@ -3603,35 +3357,7 @@
         <w:rPr>
           <w:lang w:val="lt-LT"/>
         </w:rPr>
-        <w:t xml:space="preserve">Turi būti įdiegtas .net </w:t>
-      </w:r>
-      <w:proofErr w:type="spellStart"/>
-      <w:r>
-        <w:rPr>
-          <w:lang w:val="lt-LT"/>
-        </w:rPr>
-        <w:t>core</w:t>
-      </w:r>
-      <w:proofErr w:type="spellEnd"/>
-      <w:r>
-        <w:rPr>
-          <w:lang w:val="lt-LT"/>
-        </w:rPr>
-        <w:t xml:space="preserve"> </w:t>
-      </w:r>
-      <w:proofErr w:type="spellStart"/>
-      <w:r>
-        <w:rPr>
-          <w:lang w:val="lt-LT"/>
-        </w:rPr>
-        <w:t>framework</w:t>
-      </w:r>
-      <w:proofErr w:type="spellEnd"/>
-      <w:r>
-        <w:rPr>
-          <w:lang w:val="lt-LT"/>
-        </w:rPr>
-        <w:t xml:space="preserve"> paketas.</w:t>
+        <w:t>Turi būti įdiegtas .net core framework paketas.</w:t>
       </w:r>
     </w:p>
     <w:p>
@@ -3679,11 +3405,11 @@
       <w:pPr>
         <w:pStyle w:val="Heading1"/>
       </w:pPr>
-      <w:bookmarkStart w:id="10" w:name="_Toc493182371"/>
+      <w:bookmarkStart w:id="9" w:name="_Toc493182371"/>
       <w:r>
         <w:t>Testavimo scenarijai</w:t>
       </w:r>
-      <w:bookmarkEnd w:id="10"/>
+      <w:bookmarkEnd w:id="9"/>
     </w:p>
     <w:p>
       <w:r>
@@ -3751,42 +3477,37 @@
       <w:r>
         <w:t xml:space="preserve"> </w:t>
       </w:r>
-      <w:bookmarkStart w:id="11" w:name="_Toc493182372"/>
+      <w:bookmarkStart w:id="10" w:name="_Toc493182372"/>
       <w:r>
         <w:t>Te</w:t>
       </w:r>
       <w:r>
         <w:t>stai</w:t>
       </w:r>
+      <w:bookmarkEnd w:id="10"/>
+    </w:p>
+    <w:p>
+      <w:pPr>
+        <w:pStyle w:val="Heading2"/>
+      </w:pPr>
+      <w:r>
+        <w:t xml:space="preserve"> </w:t>
+      </w:r>
+      <w:bookmarkStart w:id="11" w:name="_Toc493182373"/>
+      <w:r>
+        <w:t>EventCases testai</w:t>
+      </w:r>
       <w:bookmarkEnd w:id="11"/>
     </w:p>
     <w:p>
       <w:pPr>
-        <w:pStyle w:val="Heading2"/>
-      </w:pPr>
-      <w:r>
-        <w:t xml:space="preserve"> </w:t>
-      </w:r>
-      <w:bookmarkStart w:id="12" w:name="_Toc493182373"/>
-      <w:proofErr w:type="spellStart"/>
-      <w:r>
-        <w:t>EventCases</w:t>
-      </w:r>
-      <w:proofErr w:type="spellEnd"/>
-      <w:r>
-        <w:t xml:space="preserve"> testai</w:t>
+        <w:pStyle w:val="Heading3"/>
+      </w:pPr>
+      <w:bookmarkStart w:id="12" w:name="_Toc493182374"/>
+      <w:r>
+        <w:t>Testas 1</w:t>
       </w:r>
       <w:bookmarkEnd w:id="12"/>
-    </w:p>
-    <w:p>
-      <w:pPr>
-        <w:pStyle w:val="Heading3"/>
-      </w:pPr>
-      <w:bookmarkStart w:id="13" w:name="_Toc493182374"/>
-      <w:r>
-        <w:t>Testas 1</w:t>
-      </w:r>
-      <w:bookmarkEnd w:id="13"/>
     </w:p>
     <w:p>
       <w:pPr>
@@ -3901,13 +3622,8 @@
             <w:tcW w:w="4530" w:type="dxa"/>
           </w:tcPr>
           <w:p>
-            <w:proofErr w:type="spellStart"/>
             <w:r>
-              <w:t>EventsValidationCollection</w:t>
-            </w:r>
-            <w:proofErr w:type="spellEnd"/>
-            <w:r>
-              <w:t xml:space="preserve"> – renginių kolekcija.</w:t>
+              <w:t>EventsValidationCollection – renginių kolekcija.</w:t>
             </w:r>
           </w:p>
         </w:tc>
@@ -4001,12 +3717,12 @@
       <w:pPr>
         <w:pStyle w:val="Heading3"/>
       </w:pPr>
-      <w:bookmarkStart w:id="14" w:name="_Toc493182375"/>
+      <w:bookmarkStart w:id="13" w:name="_Toc493182375"/>
       <w:r>
         <w:lastRenderedPageBreak/>
         <w:t>Testas 2</w:t>
       </w:r>
-      <w:bookmarkEnd w:id="14"/>
+      <w:bookmarkEnd w:id="13"/>
     </w:p>
     <w:p>
       <w:pPr>
@@ -4127,13 +3843,8 @@
             <w:tcW w:w="4530" w:type="dxa"/>
           </w:tcPr>
           <w:p>
-            <w:proofErr w:type="spellStart"/>
             <w:r>
-              <w:t>EventsValidationCollection</w:t>
-            </w:r>
-            <w:proofErr w:type="spellEnd"/>
-            <w:r>
-              <w:t xml:space="preserve"> – renginių kolekcija.</w:t>
+              <w:t>EventsValidationCollection – renginių kolekcija.</w:t>
             </w:r>
           </w:p>
         </w:tc>
@@ -4174,11 +3885,11 @@
       <w:pPr>
         <w:pStyle w:val="Heading3"/>
       </w:pPr>
-      <w:bookmarkStart w:id="15" w:name="_Toc493182376"/>
+      <w:bookmarkStart w:id="14" w:name="_Toc493182376"/>
       <w:r>
         <w:t>Testas 3</w:t>
       </w:r>
-      <w:bookmarkEnd w:id="15"/>
+      <w:bookmarkEnd w:id="14"/>
     </w:p>
     <w:p>
       <w:pPr>
@@ -4299,13 +4010,8 @@
             <w:tcW w:w="4530" w:type="dxa"/>
           </w:tcPr>
           <w:p>
-            <w:proofErr w:type="spellStart"/>
             <w:r>
-              <w:t>EventsInvalidDataCollection</w:t>
-            </w:r>
-            <w:proofErr w:type="spellEnd"/>
-            <w:r>
-              <w:t xml:space="preserve"> – renginių kolekcija kurios bent vienas laukas yra neteisingas.</w:t>
+              <w:t>EventsInvalidDataCollection – renginių kolekcija kurios bent vienas laukas yra neteisingas.</w:t>
             </w:r>
           </w:p>
         </w:tc>
@@ -4336,11 +4042,11 @@
       <w:pPr>
         <w:pStyle w:val="Heading3"/>
       </w:pPr>
-      <w:bookmarkStart w:id="16" w:name="_Toc493182377"/>
+      <w:bookmarkStart w:id="15" w:name="_Toc493182377"/>
       <w:r>
         <w:t>Testas 4</w:t>
       </w:r>
-      <w:bookmarkEnd w:id="16"/>
+      <w:bookmarkEnd w:id="15"/>
     </w:p>
     <w:p>
       <w:pPr>
@@ -4455,13 +4161,8 @@
             <w:tcW w:w="4530" w:type="dxa"/>
           </w:tcPr>
           <w:p>
-            <w:proofErr w:type="spellStart"/>
             <w:r>
-              <w:t>EventsUpdateDataCollection</w:t>
-            </w:r>
-            <w:proofErr w:type="spellEnd"/>
-            <w:r>
-              <w:t xml:space="preserve"> – renginių kolekcija kurioje yra du objektai, vienas pradinių duomenų, kitas atnaujinamų duomenų.</w:t>
+              <w:t>EventsUpdateDataCollection – renginių kolekcija kurioje yra du objektai, vienas pradinių duomenų, kitas atnaujinamų duomenų.</w:t>
             </w:r>
           </w:p>
         </w:tc>
@@ -4492,11 +4193,11 @@
       <w:pPr>
         <w:pStyle w:val="Heading3"/>
       </w:pPr>
-      <w:bookmarkStart w:id="17" w:name="_Toc493182378"/>
+      <w:bookmarkStart w:id="16" w:name="_Toc493182378"/>
       <w:r>
         <w:t>Testas 5</w:t>
       </w:r>
-      <w:bookmarkEnd w:id="17"/>
+      <w:bookmarkEnd w:id="16"/>
     </w:p>
     <w:p>
       <w:pPr>
@@ -4611,13 +4312,8 @@
             <w:tcW w:w="4530" w:type="dxa"/>
           </w:tcPr>
           <w:p>
-            <w:proofErr w:type="spellStart"/>
             <w:r>
-              <w:t>EventsValidationCollection</w:t>
-            </w:r>
-            <w:proofErr w:type="spellEnd"/>
-            <w:r>
-              <w:t xml:space="preserve"> – renginių kolekcija.</w:t>
+              <w:t>EventsValidationCollection – renginių kolekcija.</w:t>
             </w:r>
           </w:p>
         </w:tc>
@@ -4637,35 +4333,7 @@
               <w:rPr>
                 <w:lang w:val="lt-LT"/>
               </w:rPr>
-              <w:t xml:space="preserve">Renginio laukelis </w:t>
-            </w:r>
-            <w:proofErr w:type="spellStart"/>
-            <w:r>
-              <w:rPr>
-                <w:lang w:val="lt-LT"/>
-              </w:rPr>
-              <w:t>cancelled</w:t>
-            </w:r>
-            <w:proofErr w:type="spellEnd"/>
-            <w:r>
-              <w:rPr>
-                <w:lang w:val="lt-LT"/>
-              </w:rPr>
-              <w:t xml:space="preserve"> po </w:t>
-            </w:r>
-            <w:proofErr w:type="spellStart"/>
-            <w:r>
-              <w:rPr>
-                <w:lang w:val="lt-LT"/>
-              </w:rPr>
-              <w:t>funckijos</w:t>
-            </w:r>
-            <w:proofErr w:type="spellEnd"/>
-            <w:r>
-              <w:rPr>
-                <w:lang w:val="lt-LT"/>
-              </w:rPr>
-              <w:t xml:space="preserve"> iškvietimo pasikeitė.</w:t>
+              <w:t>Renginio laukelis cancelled po funckijos iškvietimo pasikeitė.</w:t>
             </w:r>
           </w:p>
         </w:tc>
@@ -4700,12 +4368,12 @@
       <w:pPr>
         <w:pStyle w:val="Heading3"/>
       </w:pPr>
-      <w:bookmarkStart w:id="18" w:name="_Toc493182379"/>
+      <w:bookmarkStart w:id="17" w:name="_Toc493182379"/>
       <w:r>
         <w:lastRenderedPageBreak/>
         <w:t>Testas 6</w:t>
       </w:r>
-      <w:bookmarkEnd w:id="18"/>
+      <w:bookmarkEnd w:id="17"/>
     </w:p>
     <w:p>
       <w:pPr>
@@ -4715,53 +4383,11 @@
           <w:numId w:val="21"/>
         </w:numPr>
       </w:pPr>
-      <w:proofErr w:type="spellStart"/>
-      <w:r>
-        <w:t>Testas</w:t>
-      </w:r>
-      <w:proofErr w:type="spellEnd"/>
-      <w:r>
-        <w:t xml:space="preserve"> </w:t>
-      </w:r>
-      <w:proofErr w:type="spellStart"/>
-      <w:r>
-        <w:t>patikrins</w:t>
-      </w:r>
-      <w:proofErr w:type="spellEnd"/>
-      <w:r>
-        <w:t xml:space="preserve"> </w:t>
-      </w:r>
-      <w:proofErr w:type="spellStart"/>
-      <w:r>
-        <w:t>ar</w:t>
-      </w:r>
-      <w:proofErr w:type="spellEnd"/>
-      <w:r>
-        <w:t xml:space="preserve"> </w:t>
-      </w:r>
-      <w:proofErr w:type="spellStart"/>
-      <w:r>
-        <w:t>teisingai</w:t>
-      </w:r>
-      <w:proofErr w:type="spellEnd"/>
-      <w:r>
-        <w:t xml:space="preserve"> </w:t>
-      </w:r>
-      <w:proofErr w:type="spellStart"/>
-      <w:r>
-        <w:t>injectintas</w:t>
-      </w:r>
-      <w:proofErr w:type="spellEnd"/>
-      <w:r>
-        <w:t xml:space="preserve"> </w:t>
-      </w:r>
-      <w:proofErr w:type="spellStart"/>
-      <w:r>
-        <w:t>interfeisas</w:t>
-      </w:r>
-      <w:proofErr w:type="spellEnd"/>
-      <w:r>
-        <w:t>.</w:t>
+      <w:r>
+        <w:t>Testas patikrins ar</w:t>
+      </w:r>
+      <w:r>
+        <w:t xml:space="preserve"> teisingai injectintas interfeisas.</w:t>
       </w:r>
     </w:p>
     <w:p>
@@ -4775,33 +4401,11 @@
       <w:r>
         <w:t>I</w:t>
       </w:r>
-      <w:proofErr w:type="spellStart"/>
-      <w:r>
-        <w:rPr>
-          <w:lang w:val="lt-LT"/>
-        </w:rPr>
-        <w:t>škviesti</w:t>
-      </w:r>
-      <w:proofErr w:type="spellEnd"/>
-      <w:r>
-        <w:rPr>
-          <w:lang w:val="lt-LT"/>
-        </w:rPr>
-        <w:t xml:space="preserve"> pagalbinę klasę, kuri iškvies DI, tada patikrinti ar </w:t>
-      </w:r>
-      <w:proofErr w:type="spellStart"/>
-      <w:r>
-        <w:rPr>
-          <w:lang w:val="lt-LT"/>
-        </w:rPr>
-        <w:t>EventCases</w:t>
-      </w:r>
-      <w:proofErr w:type="spellEnd"/>
-      <w:r>
-        <w:rPr>
-          <w:lang w:val="lt-LT"/>
-        </w:rPr>
-        <w:t xml:space="preserve"> egzistuoja.</w:t>
+      <w:r>
+        <w:rPr>
+          <w:lang w:val="lt-LT"/>
+        </w:rPr>
+        <w:t>škviesti pagalbinę klasę, kuri iškvies DI, tada patikrinti ar EventCases egzistuoja.</w:t>
       </w:r>
     </w:p>
     <w:p>
@@ -4889,49 +4493,7 @@
               <w:rPr>
                 <w:lang w:val="lt-LT"/>
               </w:rPr>
-              <w:t xml:space="preserve">Teisingai </w:t>
-            </w:r>
-            <w:proofErr w:type="spellStart"/>
-            <w:r>
-              <w:rPr>
-                <w:lang w:val="lt-LT"/>
-              </w:rPr>
-              <w:t>inject‘intas</w:t>
-            </w:r>
-            <w:proofErr w:type="spellEnd"/>
-            <w:r>
-              <w:rPr>
-                <w:lang w:val="lt-LT"/>
-              </w:rPr>
-              <w:t xml:space="preserve"> </w:t>
-            </w:r>
-            <w:proofErr w:type="spellStart"/>
-            <w:r>
-              <w:rPr>
-                <w:lang w:val="lt-LT"/>
-              </w:rPr>
-              <w:t>EventsCases</w:t>
-            </w:r>
-            <w:proofErr w:type="spellEnd"/>
-            <w:r>
-              <w:rPr>
-                <w:lang w:val="lt-LT"/>
-              </w:rPr>
-              <w:t xml:space="preserve"> </w:t>
-            </w:r>
-            <w:proofErr w:type="spellStart"/>
-            <w:r>
-              <w:rPr>
-                <w:lang w:val="lt-LT"/>
-              </w:rPr>
-              <w:t>interfeisas</w:t>
-            </w:r>
-            <w:proofErr w:type="spellEnd"/>
-            <w:r>
-              <w:rPr>
-                <w:lang w:val="lt-LT"/>
-              </w:rPr>
-              <w:t>.</w:t>
+              <w:t>Teisingai inject‘intas EventsCases interfeisas.</w:t>
             </w:r>
           </w:p>
         </w:tc>
@@ -4942,26 +4504,21 @@
       <w:pPr>
         <w:pStyle w:val="Heading2"/>
       </w:pPr>
-      <w:bookmarkStart w:id="19" w:name="_Toc493182380"/>
-      <w:proofErr w:type="spellStart"/>
-      <w:r>
-        <w:t>SportType</w:t>
-      </w:r>
-      <w:proofErr w:type="spellEnd"/>
-      <w:r>
-        <w:t xml:space="preserve"> testai</w:t>
+      <w:bookmarkStart w:id="18" w:name="_Toc493182380"/>
+      <w:r>
+        <w:t>SportType testai</w:t>
+      </w:r>
+      <w:bookmarkEnd w:id="18"/>
+    </w:p>
+    <w:p>
+      <w:pPr>
+        <w:pStyle w:val="Heading3"/>
+      </w:pPr>
+      <w:bookmarkStart w:id="19" w:name="_Toc493182381"/>
+      <w:r>
+        <w:t>Testas 1</w:t>
       </w:r>
       <w:bookmarkEnd w:id="19"/>
-    </w:p>
-    <w:p>
-      <w:pPr>
-        <w:pStyle w:val="Heading3"/>
-      </w:pPr>
-      <w:bookmarkStart w:id="20" w:name="_Toc493182381"/>
-      <w:r>
-        <w:t>Testas 1</w:t>
-      </w:r>
-      <w:bookmarkEnd w:id="20"/>
     </w:p>
     <w:p>
       <w:pPr>
@@ -5103,11 +4660,11 @@
       <w:pPr>
         <w:pStyle w:val="Heading3"/>
       </w:pPr>
-      <w:bookmarkStart w:id="21" w:name="_Toc493182382"/>
+      <w:bookmarkStart w:id="20" w:name="_Toc493182382"/>
       <w:r>
         <w:t>Testas 2</w:t>
       </w:r>
-      <w:bookmarkEnd w:id="21"/>
+      <w:bookmarkEnd w:id="20"/>
     </w:p>
     <w:p>
       <w:pPr>
@@ -5117,53 +4674,11 @@
           <w:numId w:val="22"/>
         </w:numPr>
       </w:pPr>
-      <w:proofErr w:type="spellStart"/>
-      <w:r>
-        <w:t>Testas</w:t>
-      </w:r>
-      <w:proofErr w:type="spellEnd"/>
-      <w:r>
-        <w:t xml:space="preserve"> </w:t>
-      </w:r>
-      <w:proofErr w:type="spellStart"/>
-      <w:r>
-        <w:t>patikrins</w:t>
-      </w:r>
-      <w:proofErr w:type="spellEnd"/>
-      <w:r>
-        <w:t xml:space="preserve"> </w:t>
-      </w:r>
-      <w:proofErr w:type="spellStart"/>
-      <w:r>
-        <w:t>ar</w:t>
-      </w:r>
-      <w:proofErr w:type="spellEnd"/>
-      <w:r>
-        <w:t xml:space="preserve"> </w:t>
-      </w:r>
-      <w:proofErr w:type="spellStart"/>
-      <w:r>
-        <w:t>teisingai</w:t>
-      </w:r>
-      <w:proofErr w:type="spellEnd"/>
-      <w:r>
-        <w:t xml:space="preserve"> </w:t>
-      </w:r>
-      <w:proofErr w:type="spellStart"/>
-      <w:r>
-        <w:t>injectintas</w:t>
-      </w:r>
-      <w:proofErr w:type="spellEnd"/>
-      <w:r>
-        <w:t xml:space="preserve"> </w:t>
-      </w:r>
-      <w:proofErr w:type="spellStart"/>
-      <w:r>
-        <w:t>interfeisas</w:t>
-      </w:r>
-      <w:proofErr w:type="spellEnd"/>
-      <w:r>
-        <w:t>.</w:t>
+      <w:r>
+        <w:t>Testas patikrins ar</w:t>
+      </w:r>
+      <w:r>
+        <w:t xml:space="preserve"> teisingai injectintas interfeisas.</w:t>
       </w:r>
     </w:p>
     <w:p>
@@ -5177,33 +4692,11 @@
       <w:r>
         <w:t>I</w:t>
       </w:r>
-      <w:proofErr w:type="spellStart"/>
-      <w:r>
-        <w:rPr>
-          <w:lang w:val="lt-LT"/>
-        </w:rPr>
-        <w:t>škviesti</w:t>
-      </w:r>
-      <w:proofErr w:type="spellEnd"/>
-      <w:r>
-        <w:rPr>
-          <w:lang w:val="lt-LT"/>
-        </w:rPr>
-        <w:t xml:space="preserve"> pagalbinę klasę, kuri iškvies DI, tada patikrinti ar </w:t>
-      </w:r>
-      <w:proofErr w:type="spellStart"/>
-      <w:r>
-        <w:rPr>
-          <w:lang w:val="lt-LT"/>
-        </w:rPr>
-        <w:t>SportTypesCases</w:t>
-      </w:r>
-      <w:proofErr w:type="spellEnd"/>
-      <w:r>
-        <w:rPr>
-          <w:lang w:val="lt-LT"/>
-        </w:rPr>
-        <w:t xml:space="preserve"> egzistuoja.</w:t>
+      <w:r>
+        <w:rPr>
+          <w:lang w:val="lt-LT"/>
+        </w:rPr>
+        <w:t>škviesti pagalbinę klasę, kuri iškvies DI, tada patikrinti ar SportTypesCases egzistuoja.</w:t>
       </w:r>
     </w:p>
     <w:p>
@@ -5291,55 +4784,7 @@
               <w:rPr>
                 <w:lang w:val="lt-LT"/>
               </w:rPr>
-              <w:t xml:space="preserve">Teisingai </w:t>
-            </w:r>
-            <w:proofErr w:type="spellStart"/>
-            <w:r>
-              <w:rPr>
-                <w:lang w:val="lt-LT"/>
-              </w:rPr>
-              <w:t>inject‘intas</w:t>
-            </w:r>
-            <w:proofErr w:type="spellEnd"/>
-            <w:r>
-              <w:rPr>
-                <w:lang w:val="lt-LT"/>
-              </w:rPr>
-              <w:t xml:space="preserve"> </w:t>
-            </w:r>
-            <w:proofErr w:type="spellStart"/>
-            <w:r>
-              <w:rPr>
-                <w:lang w:val="lt-LT"/>
-              </w:rPr>
-              <w:t>SportTypes</w:t>
-            </w:r>
-            <w:r>
-              <w:rPr>
-                <w:lang w:val="lt-LT"/>
-              </w:rPr>
-              <w:t>Cases</w:t>
-            </w:r>
-            <w:proofErr w:type="spellEnd"/>
-            <w:r>
-              <w:rPr>
-                <w:lang w:val="lt-LT"/>
-              </w:rPr>
-              <w:t xml:space="preserve"> </w:t>
-            </w:r>
-            <w:proofErr w:type="spellStart"/>
-            <w:r>
-              <w:rPr>
-                <w:lang w:val="lt-LT"/>
-              </w:rPr>
-              <w:t>interfeisas</w:t>
-            </w:r>
-            <w:proofErr w:type="spellEnd"/>
-            <w:r>
-              <w:rPr>
-                <w:lang w:val="lt-LT"/>
-              </w:rPr>
-              <w:t>.</w:t>
+              <w:t>Teisingai inject‘intas SportTypesCases interfeisas.</w:t>
             </w:r>
           </w:p>
         </w:tc>
@@ -5359,26 +4804,21 @@
       <w:pPr>
         <w:pStyle w:val="Heading2"/>
       </w:pPr>
-      <w:bookmarkStart w:id="22" w:name="_Toc493182383"/>
-      <w:proofErr w:type="spellStart"/>
-      <w:r>
-        <w:t>Mappers</w:t>
-      </w:r>
-      <w:proofErr w:type="spellEnd"/>
-      <w:r>
-        <w:t xml:space="preserve"> testai</w:t>
+      <w:bookmarkStart w:id="21" w:name="_Toc493182383"/>
+      <w:r>
+        <w:t>Mappers testai</w:t>
+      </w:r>
+      <w:bookmarkEnd w:id="21"/>
+    </w:p>
+    <w:p>
+      <w:pPr>
+        <w:pStyle w:val="Heading3"/>
+      </w:pPr>
+      <w:bookmarkStart w:id="22" w:name="_Toc493182384"/>
+      <w:r>
+        <w:t>Testas 1</w:t>
       </w:r>
       <w:bookmarkEnd w:id="22"/>
-    </w:p>
-    <w:p>
-      <w:pPr>
-        <w:pStyle w:val="Heading3"/>
-      </w:pPr>
-      <w:bookmarkStart w:id="23" w:name="_Toc493182384"/>
-      <w:r>
-        <w:t>Testas 1</w:t>
-      </w:r>
-      <w:bookmarkEnd w:id="23"/>
     </w:p>
     <w:p>
       <w:pPr>
@@ -5407,21 +4847,7 @@
         <w:rPr>
           <w:lang w:val="lt-LT"/>
         </w:rPr>
-        <w:t xml:space="preserve"> ar teisingai veikia renginių </w:t>
-      </w:r>
-      <w:proofErr w:type="spellStart"/>
-      <w:r>
-        <w:rPr>
-          <w:lang w:val="lt-LT"/>
-        </w:rPr>
-        <w:t>mapper’is</w:t>
-      </w:r>
-      <w:proofErr w:type="spellEnd"/>
-      <w:r>
-        <w:rPr>
-          <w:lang w:val="lt-LT"/>
-        </w:rPr>
-        <w:t>.</w:t>
+        <w:t xml:space="preserve"> ar teisingai veikia renginių mapper’is.</w:t>
       </w:r>
     </w:p>
     <w:p>
@@ -5439,63 +4865,7 @@
         <w:rPr>
           <w:lang w:val="lt-LT"/>
         </w:rPr>
-        <w:t xml:space="preserve">Paimti renginių </w:t>
-      </w:r>
-      <w:proofErr w:type="spellStart"/>
-      <w:r>
-        <w:rPr>
-          <w:lang w:val="lt-LT"/>
-        </w:rPr>
-        <w:t>mapperį</w:t>
-      </w:r>
-      <w:proofErr w:type="spellEnd"/>
-      <w:r>
-        <w:rPr>
-          <w:lang w:val="lt-LT"/>
-        </w:rPr>
-        <w:t xml:space="preserve"> ir </w:t>
-      </w:r>
-      <w:proofErr w:type="spellStart"/>
-      <w:r>
-        <w:rPr>
-          <w:lang w:val="lt-LT"/>
-        </w:rPr>
-        <w:t>sumapinti</w:t>
-      </w:r>
-      <w:proofErr w:type="spellEnd"/>
-      <w:r>
-        <w:rPr>
-          <w:lang w:val="lt-LT"/>
-        </w:rPr>
-        <w:t xml:space="preserve"> duomenis iš </w:t>
-      </w:r>
-      <w:proofErr w:type="spellStart"/>
-      <w:r>
-        <w:rPr>
-          <w:lang w:val="lt-LT"/>
-        </w:rPr>
-        <w:t>poco</w:t>
-      </w:r>
-      <w:proofErr w:type="spellEnd"/>
-      <w:r>
-        <w:rPr>
-          <w:lang w:val="lt-LT"/>
-        </w:rPr>
-        <w:t xml:space="preserve"> į </w:t>
-      </w:r>
-      <w:proofErr w:type="spellStart"/>
-      <w:r>
-        <w:rPr>
-          <w:lang w:val="lt-LT"/>
-        </w:rPr>
-        <w:t>dto</w:t>
-      </w:r>
-      <w:proofErr w:type="spellEnd"/>
-      <w:r>
-        <w:rPr>
-          <w:lang w:val="lt-LT"/>
-        </w:rPr>
-        <w:t>.</w:t>
+        <w:t>Paimti renginių mapperį ir sumapinti duomenis iš poco į dto.</w:t>
       </w:r>
     </w:p>
     <w:p>
@@ -5575,7 +4945,6 @@
             <w:tcW w:w="4333" w:type="dxa"/>
           </w:tcPr>
           <w:p>
-            <w:proofErr w:type="spellStart"/>
             <w:r>
               <w:t>EventPoco</w:t>
             </w:r>
@@ -5586,27 +4955,16 @@
               <w:t>Dto</w:t>
             </w:r>
             <w:r>
-              <w:t>DataCollection</w:t>
+              <w:t xml:space="preserve">DataCollection – renginio </w:t>
             </w:r>
-            <w:proofErr w:type="spellEnd"/>
-            <w:r>
-              <w:t xml:space="preserve"> – renginio </w:t>
-            </w:r>
-            <w:proofErr w:type="spellStart"/>
             <w:r>
               <w:t>poco</w:t>
             </w:r>
-            <w:proofErr w:type="spellEnd"/>
             <w:r>
-              <w:t xml:space="preserve"> ir tikimosi gauti </w:t>
+              <w:t xml:space="preserve"> </w:t>
             </w:r>
-            <w:proofErr w:type="spellStart"/>
             <w:r>
-              <w:t>dto</w:t>
-            </w:r>
-            <w:proofErr w:type="spellEnd"/>
-            <w:r>
-              <w:t xml:space="preserve"> duomenų rinkinys.</w:t>
+              <w:t>duomenis, kurie bus lyginami su gautu po mappinimo dto.</w:t>
             </w:r>
           </w:p>
         </w:tc>
@@ -5622,56 +4980,18 @@
                 <w:lang w:val="lt-LT"/>
               </w:rPr>
             </w:pPr>
-            <w:proofErr w:type="spellStart"/>
             <w:r>
               <w:rPr>
                 <w:lang w:val="lt-LT"/>
               </w:rPr>
-              <w:t>Mapperis</w:t>
+              <w:t xml:space="preserve">Mapperis teisingai sumappin‘o duomenis iš </w:t>
             </w:r>
-            <w:proofErr w:type="spellEnd"/>
             <w:r>
               <w:rPr>
                 <w:lang w:val="lt-LT"/>
               </w:rPr>
-              <w:t xml:space="preserve"> teisingai </w:t>
+              <w:t>poco į dto</w:t>
             </w:r>
-            <w:proofErr w:type="spellStart"/>
-            <w:r>
-              <w:rPr>
-                <w:lang w:val="lt-LT"/>
-              </w:rPr>
-              <w:t>sumappin‘o</w:t>
-            </w:r>
-            <w:proofErr w:type="spellEnd"/>
-            <w:r>
-              <w:rPr>
-                <w:lang w:val="lt-LT"/>
-              </w:rPr>
-              <w:t xml:space="preserve"> duomenis iš </w:t>
-            </w:r>
-            <w:proofErr w:type="spellStart"/>
-            <w:r>
-              <w:rPr>
-                <w:lang w:val="lt-LT"/>
-              </w:rPr>
-              <w:t>poco</w:t>
-            </w:r>
-            <w:proofErr w:type="spellEnd"/>
-            <w:r>
-              <w:rPr>
-                <w:lang w:val="lt-LT"/>
-              </w:rPr>
-              <w:t xml:space="preserve"> į </w:t>
-            </w:r>
-            <w:proofErr w:type="spellStart"/>
-            <w:r>
-              <w:rPr>
-                <w:lang w:val="lt-LT"/>
-              </w:rPr>
-              <w:t>dto</w:t>
-            </w:r>
-            <w:proofErr w:type="spellEnd"/>
             <w:r>
               <w:rPr>
                 <w:lang w:val="lt-LT"/>
@@ -5695,11 +5015,11 @@
       <w:pPr>
         <w:pStyle w:val="Heading3"/>
       </w:pPr>
-      <w:bookmarkStart w:id="24" w:name="_Toc493182385"/>
+      <w:bookmarkStart w:id="23" w:name="_Toc493182385"/>
       <w:r>
         <w:t>Testas 2</w:t>
       </w:r>
-      <w:bookmarkEnd w:id="24"/>
+      <w:bookmarkEnd w:id="23"/>
     </w:p>
     <w:p>
       <w:pPr>
@@ -5722,16 +5042,8 @@
         <w:rPr>
           <w:lang w:val="lt-LT"/>
         </w:rPr>
-        <w:t xml:space="preserve">sporto tipų </w:t>
-      </w:r>
-      <w:proofErr w:type="spellStart"/>
-      <w:r>
-        <w:rPr>
-          <w:lang w:val="lt-LT"/>
-        </w:rPr>
-        <w:t>mapper’is</w:t>
-      </w:r>
-      <w:proofErr w:type="spellEnd"/>
+        <w:t>sporto tipų mapper’is</w:t>
+      </w:r>
       <w:r>
         <w:rPr>
           <w:lang w:val="lt-LT"/>
@@ -5754,63 +5066,7 @@
         <w:rPr>
           <w:lang w:val="lt-LT"/>
         </w:rPr>
-        <w:t xml:space="preserve">Paimti sporto tipų </w:t>
-      </w:r>
-      <w:proofErr w:type="spellStart"/>
-      <w:r>
-        <w:rPr>
-          <w:lang w:val="lt-LT"/>
-        </w:rPr>
-        <w:t>mapperį</w:t>
-      </w:r>
-      <w:proofErr w:type="spellEnd"/>
-      <w:r>
-        <w:rPr>
-          <w:lang w:val="lt-LT"/>
-        </w:rPr>
-        <w:t xml:space="preserve"> ir </w:t>
-      </w:r>
-      <w:proofErr w:type="spellStart"/>
-      <w:r>
-        <w:rPr>
-          <w:lang w:val="lt-LT"/>
-        </w:rPr>
-        <w:t>sumapinti</w:t>
-      </w:r>
-      <w:proofErr w:type="spellEnd"/>
-      <w:r>
-        <w:rPr>
-          <w:lang w:val="lt-LT"/>
-        </w:rPr>
-        <w:t xml:space="preserve"> duomenis iš </w:t>
-      </w:r>
-      <w:proofErr w:type="spellStart"/>
-      <w:r>
-        <w:rPr>
-          <w:lang w:val="lt-LT"/>
-        </w:rPr>
-        <w:t>poco</w:t>
-      </w:r>
-      <w:proofErr w:type="spellEnd"/>
-      <w:r>
-        <w:rPr>
-          <w:lang w:val="lt-LT"/>
-        </w:rPr>
-        <w:t xml:space="preserve"> į </w:t>
-      </w:r>
-      <w:proofErr w:type="spellStart"/>
-      <w:r>
-        <w:rPr>
-          <w:lang w:val="lt-LT"/>
-        </w:rPr>
-        <w:t>dto</w:t>
-      </w:r>
-      <w:proofErr w:type="spellEnd"/>
-      <w:r>
-        <w:rPr>
-          <w:lang w:val="lt-LT"/>
-        </w:rPr>
-        <w:t>.</w:t>
+        <w:t>Paimti sporto tipų mapperį ir sumapinti duomenis iš poco į dto.</w:t>
       </w:r>
     </w:p>
     <w:p>
@@ -5877,7 +5133,6 @@
             <w:tcW w:w="4333" w:type="dxa"/>
           </w:tcPr>
           <w:p>
-            <w:proofErr w:type="spellStart"/>
             <w:r>
               <w:t>SportyType</w:t>
             </w:r>
@@ -5891,27 +5146,16 @@
               <w:t>Dto</w:t>
             </w:r>
             <w:r>
-              <w:t>DataCollection</w:t>
+              <w:t>DataCollection –</w:t>
             </w:r>
-            <w:proofErr w:type="spellEnd"/>
             <w:r>
-              <w:t xml:space="preserve"> –</w:t>
+              <w:t xml:space="preserve"> </w:t>
             </w:r>
-            <w:proofErr w:type="spellStart"/>
             <w:r>
-              <w:t>poco</w:t>
+              <w:t xml:space="preserve">renginio poco </w:t>
             </w:r>
-            <w:proofErr w:type="spellEnd"/>
             <w:r>
-              <w:t xml:space="preserve"> ir tikimosi gauti </w:t>
-            </w:r>
-            <w:proofErr w:type="spellStart"/>
-            <w:r>
-              <w:t>dto</w:t>
-            </w:r>
-            <w:proofErr w:type="spellEnd"/>
-            <w:r>
-              <w:t xml:space="preserve"> duomenų rinkinys.</w:t>
+              <w:t>duomenis, kurie bus lyginami su gautu po mappinimo dto.</w:t>
             </w:r>
           </w:p>
         </w:tc>
@@ -5927,61 +5171,17 @@
                 <w:lang w:val="lt-LT"/>
               </w:rPr>
             </w:pPr>
-            <w:proofErr w:type="spellStart"/>
             <w:r>
               <w:rPr>
                 <w:lang w:val="lt-LT"/>
               </w:rPr>
-              <w:t>Mapperis</w:t>
+              <w:t xml:space="preserve">Mapperis teisingai sumappin‘o duomenis iš </w:t>
             </w:r>
-            <w:proofErr w:type="spellEnd"/>
             <w:r>
               <w:rPr>
                 <w:lang w:val="lt-LT"/>
               </w:rPr>
-              <w:t xml:space="preserve"> teisingai </w:t>
-            </w:r>
-            <w:proofErr w:type="spellStart"/>
-            <w:r>
-              <w:rPr>
-                <w:lang w:val="lt-LT"/>
-              </w:rPr>
-              <w:t>sumappin‘o</w:t>
-            </w:r>
-            <w:proofErr w:type="spellEnd"/>
-            <w:r>
-              <w:rPr>
-                <w:lang w:val="lt-LT"/>
-              </w:rPr>
-              <w:t xml:space="preserve"> duomenis iš </w:t>
-            </w:r>
-            <w:proofErr w:type="spellStart"/>
-            <w:r>
-              <w:rPr>
-                <w:lang w:val="lt-LT"/>
-              </w:rPr>
-              <w:t>poco</w:t>
-            </w:r>
-            <w:proofErr w:type="spellEnd"/>
-            <w:r>
-              <w:rPr>
-                <w:lang w:val="lt-LT"/>
-              </w:rPr>
-              <w:t xml:space="preserve"> į </w:t>
-            </w:r>
-            <w:proofErr w:type="spellStart"/>
-            <w:r>
-              <w:rPr>
-                <w:lang w:val="lt-LT"/>
-              </w:rPr>
-              <w:t>dto</w:t>
-            </w:r>
-            <w:proofErr w:type="spellEnd"/>
-            <w:r>
-              <w:rPr>
-                <w:lang w:val="lt-LT"/>
-              </w:rPr>
-              <w:t>.</w:t>
+              <w:t>poco į dto.</w:t>
             </w:r>
           </w:p>
         </w:tc>
@@ -6002,12 +5202,12 @@
       <w:pPr>
         <w:pStyle w:val="Heading3"/>
       </w:pPr>
-      <w:bookmarkStart w:id="25" w:name="_Toc493182386"/>
+      <w:bookmarkStart w:id="24" w:name="_Toc493182386"/>
       <w:r>
         <w:lastRenderedPageBreak/>
         <w:t>Testas 3</w:t>
       </w:r>
-      <w:bookmarkEnd w:id="25"/>
+      <w:bookmarkEnd w:id="24"/>
     </w:p>
     <w:p>
       <w:pPr>
@@ -6036,21 +5236,7 @@
         <w:rPr>
           <w:lang w:val="lt-LT"/>
         </w:rPr>
-        <w:t xml:space="preserve"> </w:t>
-      </w:r>
-      <w:proofErr w:type="spellStart"/>
-      <w:r>
-        <w:rPr>
-          <w:lang w:val="lt-LT"/>
-        </w:rPr>
-        <w:t>mapper’is</w:t>
-      </w:r>
-      <w:proofErr w:type="spellEnd"/>
-      <w:r>
-        <w:rPr>
-          <w:lang w:val="lt-LT"/>
-        </w:rPr>
-        <w:t>.</w:t>
+        <w:t xml:space="preserve"> mapper’is.</w:t>
       </w:r>
     </w:p>
     <w:p>
@@ -6080,44 +5266,8 @@
         <w:rPr>
           <w:lang w:val="lt-LT"/>
         </w:rPr>
-        <w:t xml:space="preserve"> </w:t>
-      </w:r>
-      <w:proofErr w:type="spellStart"/>
-      <w:r>
-        <w:rPr>
-          <w:lang w:val="lt-LT"/>
-        </w:rPr>
-        <w:t>dto</w:t>
-      </w:r>
-      <w:proofErr w:type="spellEnd"/>
-      <w:r>
-        <w:rPr>
-          <w:lang w:val="lt-LT"/>
-        </w:rPr>
-        <w:t xml:space="preserve"> ir pažiūrėti ar jis bus teisingai </w:t>
-      </w:r>
-      <w:proofErr w:type="spellStart"/>
-      <w:r>
-        <w:rPr>
-          <w:lang w:val="lt-LT"/>
-        </w:rPr>
-        <w:t>sumappintas</w:t>
-      </w:r>
-      <w:proofErr w:type="spellEnd"/>
-      <w:r>
-        <w:rPr>
-          <w:lang w:val="lt-LT"/>
-        </w:rPr>
-        <w:t xml:space="preserve"> į </w:t>
-      </w:r>
-      <w:proofErr w:type="spellStart"/>
-      <w:r>
-        <w:rPr>
-          <w:lang w:val="lt-LT"/>
-        </w:rPr>
-        <w:t>poco</w:t>
-      </w:r>
-      <w:proofErr w:type="spellEnd"/>
+        <w:t xml:space="preserve"> dto ir pažiūrėti ar jis bus teisingai sumappintas į poco</w:t>
+      </w:r>
     </w:p>
     <w:p>
       <w:pPr>
@@ -6190,35 +5340,37 @@
             <w:tcW w:w="4333" w:type="dxa"/>
           </w:tcPr>
           <w:p>
-            <w:proofErr w:type="spellStart"/>
             <w:r>
               <w:t>User</w:t>
             </w:r>
             <w:r>
-              <w:t>DtoToPocoDataCollection</w:t>
+              <w:t>Poco</w:t>
             </w:r>
-            <w:proofErr w:type="spellEnd"/>
             <w:r>
-              <w:t xml:space="preserve"> –</w:t>
+              <w:t>To</w:t>
+            </w:r>
+            <w:r>
+              <w:t>Dto</w:t>
+            </w:r>
+            <w:bookmarkStart w:id="25" w:name="_GoBack"/>
+            <w:bookmarkEnd w:id="25"/>
+            <w:r>
+              <w:t>DataCollection –</w:t>
             </w:r>
             <w:r>
               <w:t xml:space="preserve"> </w:t>
             </w:r>
-            <w:proofErr w:type="spellStart"/>
             <w:r>
-              <w:t>poco</w:t>
+              <w:t xml:space="preserve">renginio poco </w:t>
             </w:r>
-            <w:proofErr w:type="spellEnd"/>
             <w:r>
-              <w:t xml:space="preserve"> ir tikimosi gauti </w:t>
+              <w:t>duomenis, kurie bus lyg</w:t>
             </w:r>
-            <w:proofErr w:type="spellStart"/>
             <w:r>
-              <w:t>dto</w:t>
+              <w:t>inami su gautu po mappinimo dto</w:t>
             </w:r>
-            <w:proofErr w:type="spellEnd"/>
             <w:r>
-              <w:t xml:space="preserve"> duomenų rinkinys.</w:t>
+              <w:t>.</w:t>
             </w:r>
           </w:p>
         </w:tc>
@@ -6234,61 +5386,11 @@
                 <w:lang w:val="lt-LT"/>
               </w:rPr>
             </w:pPr>
-            <w:proofErr w:type="spellStart"/>
             <w:r>
               <w:rPr>
                 <w:lang w:val="lt-LT"/>
               </w:rPr>
-              <w:t>Mapperis</w:t>
-            </w:r>
-            <w:proofErr w:type="spellEnd"/>
-            <w:r>
-              <w:rPr>
-                <w:lang w:val="lt-LT"/>
-              </w:rPr>
-              <w:t xml:space="preserve"> teisingai </w:t>
-            </w:r>
-            <w:proofErr w:type="spellStart"/>
-            <w:r>
-              <w:rPr>
-                <w:lang w:val="lt-LT"/>
-              </w:rPr>
-              <w:t>sumappin‘o</w:t>
-            </w:r>
-            <w:proofErr w:type="spellEnd"/>
-            <w:r>
-              <w:rPr>
-                <w:lang w:val="lt-LT"/>
-              </w:rPr>
-              <w:t xml:space="preserve"> duomenis iš </w:t>
-            </w:r>
-            <w:proofErr w:type="spellStart"/>
-            <w:r>
-              <w:rPr>
-                <w:lang w:val="lt-LT"/>
-              </w:rPr>
-              <w:t>dto</w:t>
-            </w:r>
-            <w:proofErr w:type="spellEnd"/>
-            <w:r>
-              <w:rPr>
-                <w:lang w:val="lt-LT"/>
-              </w:rPr>
-              <w:t xml:space="preserve"> į </w:t>
-            </w:r>
-            <w:proofErr w:type="spellStart"/>
-            <w:r>
-              <w:rPr>
-                <w:lang w:val="lt-LT"/>
-              </w:rPr>
-              <w:t>poco</w:t>
-            </w:r>
-            <w:proofErr w:type="spellEnd"/>
-            <w:r>
-              <w:rPr>
-                <w:lang w:val="lt-LT"/>
-              </w:rPr>
-              <w:t>.</w:t>
+              <w:t>Mapperis teisingai sumappin‘o duomenis iš dto į poco.</w:t>
             </w:r>
           </w:p>
         </w:tc>
@@ -6341,21 +5443,7 @@
         <w:rPr>
           <w:lang w:val="lt-LT"/>
         </w:rPr>
-        <w:t xml:space="preserve"> </w:t>
-      </w:r>
-      <w:proofErr w:type="spellStart"/>
-      <w:r>
-        <w:rPr>
-          <w:lang w:val="lt-LT"/>
-        </w:rPr>
-        <w:t>mapper’is</w:t>
-      </w:r>
-      <w:proofErr w:type="spellEnd"/>
-      <w:r>
-        <w:rPr>
-          <w:lang w:val="lt-LT"/>
-        </w:rPr>
-        <w:t>.</w:t>
+        <w:t xml:space="preserve"> mapper’is.</w:t>
       </w:r>
     </w:p>
     <w:p>
@@ -6385,44 +5473,8 @@
         <w:rPr>
           <w:lang w:val="lt-LT"/>
         </w:rPr>
-        <w:t xml:space="preserve"> </w:t>
-      </w:r>
-      <w:proofErr w:type="spellStart"/>
-      <w:r>
-        <w:rPr>
-          <w:lang w:val="lt-LT"/>
-        </w:rPr>
-        <w:t>dto</w:t>
-      </w:r>
-      <w:proofErr w:type="spellEnd"/>
-      <w:r>
-        <w:rPr>
-          <w:lang w:val="lt-LT"/>
-        </w:rPr>
-        <w:t xml:space="preserve"> ir pažiūrėti ar jis bus teisingai </w:t>
-      </w:r>
-      <w:proofErr w:type="spellStart"/>
-      <w:r>
-        <w:rPr>
-          <w:lang w:val="lt-LT"/>
-        </w:rPr>
-        <w:t>sumappintas</w:t>
-      </w:r>
-      <w:proofErr w:type="spellEnd"/>
-      <w:r>
-        <w:rPr>
-          <w:lang w:val="lt-LT"/>
-        </w:rPr>
-        <w:t xml:space="preserve"> į </w:t>
-      </w:r>
-      <w:proofErr w:type="spellStart"/>
-      <w:r>
-        <w:rPr>
-          <w:lang w:val="lt-LT"/>
-        </w:rPr>
-        <w:t>poco</w:t>
-      </w:r>
-      <w:proofErr w:type="spellEnd"/>
+        <w:t xml:space="preserve"> dto ir pažiūrėti ar jis bus teisingai sumappintas į poco</w:t>
+      </w:r>
       <w:r>
         <w:rPr>
           <w:lang w:val="lt-LT"/>
@@ -6501,35 +5553,20 @@
             <w:tcW w:w="4530" w:type="dxa"/>
           </w:tcPr>
           <w:p>
-            <w:proofErr w:type="spellStart"/>
             <w:r>
               <w:t>VoterPocoToDto</w:t>
             </w:r>
             <w:r>
-              <w:t>DataCollection</w:t>
-            </w:r>
-            <w:proofErr w:type="spellEnd"/>
-            <w:r>
-              <w:t xml:space="preserve"> –</w:t>
+              <w:t>DataCollection –</w:t>
             </w:r>
             <w:r>
               <w:t xml:space="preserve"> </w:t>
             </w:r>
-            <w:proofErr w:type="spellStart"/>
             <w:r>
-              <w:t>poco</w:t>
+              <w:t xml:space="preserve">renginio poco </w:t>
             </w:r>
-            <w:proofErr w:type="spellEnd"/>
             <w:r>
-              <w:t xml:space="preserve"> ir tikimosi gauti </w:t>
-            </w:r>
-            <w:proofErr w:type="spellStart"/>
-            <w:r>
-              <w:t>dto</w:t>
-            </w:r>
-            <w:proofErr w:type="spellEnd"/>
-            <w:r>
-              <w:t xml:space="preserve"> duomenų rinkinys.</w:t>
+              <w:t>duomenis, kurie bus lyginami su gautu po mappinimo dto.</w:t>
             </w:r>
           </w:p>
         </w:tc>
@@ -6545,61 +5582,11 @@
                 <w:lang w:val="lt-LT"/>
               </w:rPr>
             </w:pPr>
-            <w:proofErr w:type="spellStart"/>
             <w:r>
               <w:rPr>
                 <w:lang w:val="lt-LT"/>
               </w:rPr>
-              <w:t>Mapperis</w:t>
-            </w:r>
-            <w:proofErr w:type="spellEnd"/>
-            <w:r>
-              <w:rPr>
-                <w:lang w:val="lt-LT"/>
-              </w:rPr>
-              <w:t xml:space="preserve"> teisingai </w:t>
-            </w:r>
-            <w:proofErr w:type="spellStart"/>
-            <w:r>
-              <w:rPr>
-                <w:lang w:val="lt-LT"/>
-              </w:rPr>
-              <w:t>sumappin‘o</w:t>
-            </w:r>
-            <w:proofErr w:type="spellEnd"/>
-            <w:r>
-              <w:rPr>
-                <w:lang w:val="lt-LT"/>
-              </w:rPr>
-              <w:t xml:space="preserve"> duomenis iš </w:t>
-            </w:r>
-            <w:proofErr w:type="spellStart"/>
-            <w:r>
-              <w:rPr>
-                <w:lang w:val="lt-LT"/>
-              </w:rPr>
-              <w:t>dto</w:t>
-            </w:r>
-            <w:proofErr w:type="spellEnd"/>
-            <w:r>
-              <w:rPr>
-                <w:lang w:val="lt-LT"/>
-              </w:rPr>
-              <w:t xml:space="preserve"> į </w:t>
-            </w:r>
-            <w:proofErr w:type="spellStart"/>
-            <w:r>
-              <w:rPr>
-                <w:lang w:val="lt-LT"/>
-              </w:rPr>
-              <w:t>poco</w:t>
-            </w:r>
-            <w:proofErr w:type="spellEnd"/>
-            <w:r>
-              <w:rPr>
-                <w:lang w:val="lt-LT"/>
-              </w:rPr>
-              <w:t>.</w:t>
+              <w:t>Mapperis teisingai sumappin‘o duomenis iš dto į poco.</w:t>
             </w:r>
           </w:p>
         </w:tc>
@@ -10155,7 +9142,7 @@
 </file>
 
 <file path=customXml/itemProps1.xml><?xml version="1.0" encoding="utf-8"?>
-<ds:datastoreItem xmlns:ds="http://schemas.openxmlformats.org/officeDocument/2006/customXml" ds:itemID="{609246D2-B5B6-46CE-9D03-FF22EB8C1DB6}">
+<ds:datastoreItem xmlns:ds="http://schemas.openxmlformats.org/officeDocument/2006/customXml" ds:itemID="{06D03619-8D58-4112-9B55-7A0C3774D7D3}">
   <ds:schemaRefs>
     <ds:schemaRef ds:uri="http://schemas.openxmlformats.org/officeDocument/2006/bibliography"/>
   </ds:schemaRefs>

</xml_diff>

<commit_message>
- Testing report fixes
</commit_message>
<xml_diff>
--- a/TestavimoAtaskaitos/Roko-Vaitkeviciaus-IFF4-3_L1.docx
+++ b/TestavimoAtaskaitos/Roko-Vaitkeviciaus-IFF4-3_L1.docx
@@ -365,7 +365,7 @@
           <w:lang w:val="lt-LT"/>
         </w:rPr>
       </w:pPr>
-      <w:bookmarkStart w:id="0" w:name="_Toc493182362"/>
+      <w:bookmarkStart w:id="0" w:name="_Toc493607719"/>
       <w:r>
         <w:rPr>
           <w:rStyle w:val="Heading1Char"/>
@@ -398,7 +398,7 @@
       <w:r>
         <w:fldChar w:fldCharType="separate"/>
       </w:r>
-      <w:hyperlink w:anchor="_Toc493182362" w:history="1">
+      <w:hyperlink w:anchor="_Toc493607719" w:history="1">
         <w:r>
           <w:rPr>
             <w:rStyle w:val="Hyperlink"/>
@@ -425,7 +425,7 @@
             <w:noProof/>
             <w:webHidden/>
           </w:rPr>
-          <w:instrText xml:space="preserve"> PAGEREF _Toc493182362 \h </w:instrText>
+          <w:instrText xml:space="preserve"> PAGEREF _Toc493607719 \h </w:instrText>
         </w:r>
         <w:r>
           <w:rPr>
@@ -470,7 +470,7 @@
           <w:lang w:val="en-US"/>
         </w:rPr>
       </w:pPr>
-      <w:hyperlink w:anchor="_Toc493182363" w:history="1">
+      <w:hyperlink w:anchor="_Toc493607720" w:history="1">
         <w:r>
           <w:rPr>
             <w:rStyle w:val="Hyperlink"/>
@@ -513,7 +513,7 @@
             <w:noProof/>
             <w:webHidden/>
           </w:rPr>
-          <w:instrText xml:space="preserve"> PAGEREF _Toc493182363 \h </w:instrText>
+          <w:instrText xml:space="preserve"> PAGEREF _Toc493607720 \h </w:instrText>
         </w:r>
         <w:r>
           <w:rPr>
@@ -558,7 +558,7 @@
           <w:lang w:val="en-US"/>
         </w:rPr>
       </w:pPr>
-      <w:hyperlink w:anchor="_Toc493182364" w:history="1">
+      <w:hyperlink w:anchor="_Toc493607721" w:history="1">
         <w:r>
           <w:rPr>
             <w:rStyle w:val="Hyperlink"/>
@@ -601,7 +601,7 @@
             <w:noProof/>
             <w:webHidden/>
           </w:rPr>
-          <w:instrText xml:space="preserve"> PAGEREF _Toc493182364 \h </w:instrText>
+          <w:instrText xml:space="preserve"> PAGEREF _Toc493607721 \h </w:instrText>
         </w:r>
         <w:r>
           <w:rPr>
@@ -646,7 +646,7 @@
           <w:lang w:val="en-US"/>
         </w:rPr>
       </w:pPr>
-      <w:hyperlink w:anchor="_Toc493182365" w:history="1">
+      <w:hyperlink w:anchor="_Toc493607722" w:history="1">
         <w:r>
           <w:rPr>
             <w:rStyle w:val="Hyperlink"/>
@@ -689,7 +689,7 @@
             <w:noProof/>
             <w:webHidden/>
           </w:rPr>
-          <w:instrText xml:space="preserve"> PAGEREF _Toc493182365 \h </w:instrText>
+          <w:instrText xml:space="preserve"> PAGEREF _Toc493607722 \h </w:instrText>
         </w:r>
         <w:r>
           <w:rPr>
@@ -734,7 +734,7 @@
           <w:lang w:val="en-US"/>
         </w:rPr>
       </w:pPr>
-      <w:hyperlink w:anchor="_Toc493182366" w:history="1">
+      <w:hyperlink w:anchor="_Toc493607723" w:history="1">
         <w:r>
           <w:rPr>
             <w:rStyle w:val="Hyperlink"/>
@@ -777,7 +777,7 @@
             <w:noProof/>
             <w:webHidden/>
           </w:rPr>
-          <w:instrText xml:space="preserve"> PAGEREF _Toc493182366 \h </w:instrText>
+          <w:instrText xml:space="preserve"> PAGEREF _Toc493607723 \h </w:instrText>
         </w:r>
         <w:r>
           <w:rPr>
@@ -822,7 +822,7 @@
           <w:lang w:val="en-US"/>
         </w:rPr>
       </w:pPr>
-      <w:hyperlink w:anchor="_Toc493182367" w:history="1">
+      <w:hyperlink w:anchor="_Toc493607724" w:history="1">
         <w:r>
           <w:rPr>
             <w:rStyle w:val="Hyperlink"/>
@@ -844,7 +844,7 @@
             <w:rStyle w:val="Hyperlink"/>
             <w:noProof/>
           </w:rPr>
-          <w:t>TEstavimo prioritetai</w:t>
+          <w:t>Testavimo prioritetai</w:t>
         </w:r>
         <w:r>
           <w:rPr>
@@ -865,7 +865,7 @@
             <w:noProof/>
             <w:webHidden/>
           </w:rPr>
-          <w:instrText xml:space="preserve"> PAGEREF _Toc493182367 \h </w:instrText>
+          <w:instrText xml:space="preserve"> PAGEREF _Toc493607724 \h </w:instrText>
         </w:r>
         <w:r>
           <w:rPr>
@@ -910,7 +910,7 @@
           <w:lang w:val="en-US"/>
         </w:rPr>
       </w:pPr>
-      <w:hyperlink w:anchor="_Toc493182368" w:history="1">
+      <w:hyperlink w:anchor="_Toc493607725" w:history="1">
         <w:r>
           <w:rPr>
             <w:rStyle w:val="Hyperlink"/>
@@ -953,7 +953,7 @@
             <w:noProof/>
             <w:webHidden/>
           </w:rPr>
-          <w:instrText xml:space="preserve"> PAGEREF _Toc493182368 \h </w:instrText>
+          <w:instrText xml:space="preserve"> PAGEREF _Toc493607725 \h </w:instrText>
         </w:r>
         <w:r>
           <w:rPr>
@@ -998,7 +998,7 @@
           <w:lang w:val="en-US"/>
         </w:rPr>
       </w:pPr>
-      <w:hyperlink w:anchor="_Toc493182369" w:history="1">
+      <w:hyperlink w:anchor="_Toc493607726" w:history="1">
         <w:r>
           <w:rPr>
             <w:rStyle w:val="Hyperlink"/>
@@ -1041,7 +1041,7 @@
             <w:noProof/>
             <w:webHidden/>
           </w:rPr>
-          <w:instrText xml:space="preserve"> PAGEREF _Toc493182369 \h </w:instrText>
+          <w:instrText xml:space="preserve"> PAGEREF _Toc493607726 \h </w:instrText>
         </w:r>
         <w:r>
           <w:rPr>
@@ -1086,7 +1086,7 @@
           <w:lang w:val="en-US"/>
         </w:rPr>
       </w:pPr>
-      <w:hyperlink w:anchor="_Toc493182370" w:history="1">
+      <w:hyperlink w:anchor="_Toc493607727" w:history="1">
         <w:r>
           <w:rPr>
             <w:rStyle w:val="Hyperlink"/>
@@ -1129,7 +1129,7 @@
             <w:noProof/>
             <w:webHidden/>
           </w:rPr>
-          <w:instrText xml:space="preserve"> PAGEREF _Toc493182370 \h </w:instrText>
+          <w:instrText xml:space="preserve"> PAGEREF _Toc493607727 \h </w:instrText>
         </w:r>
         <w:r>
           <w:rPr>
@@ -1174,7 +1174,7 @@
           <w:lang w:val="en-US"/>
         </w:rPr>
       </w:pPr>
-      <w:hyperlink w:anchor="_Toc493182371" w:history="1">
+      <w:hyperlink w:anchor="_Toc493607728" w:history="1">
         <w:r>
           <w:rPr>
             <w:rStyle w:val="Hyperlink"/>
@@ -1217,7 +1217,7 @@
             <w:noProof/>
             <w:webHidden/>
           </w:rPr>
-          <w:instrText xml:space="preserve"> PAGEREF _Toc493182371 \h </w:instrText>
+          <w:instrText xml:space="preserve"> PAGEREF _Toc493607728 \h </w:instrText>
         </w:r>
         <w:r>
           <w:rPr>
@@ -1262,7 +1262,7 @@
           <w:lang w:val="en-US"/>
         </w:rPr>
       </w:pPr>
-      <w:hyperlink w:anchor="_Toc493182372" w:history="1">
+      <w:hyperlink w:anchor="_Toc493607729" w:history="1">
         <w:r>
           <w:rPr>
             <w:rStyle w:val="Hyperlink"/>
@@ -1305,7 +1305,7 @@
             <w:noProof/>
             <w:webHidden/>
           </w:rPr>
-          <w:instrText xml:space="preserve"> PAGEREF _Toc493182372 \h </w:instrText>
+          <w:instrText xml:space="preserve"> PAGEREF _Toc493607729 \h </w:instrText>
         </w:r>
         <w:r>
           <w:rPr>
@@ -1350,7 +1350,7 @@
           <w:lang w:val="en-US"/>
         </w:rPr>
       </w:pPr>
-      <w:hyperlink w:anchor="_Toc493182373" w:history="1">
+      <w:hyperlink w:anchor="_Toc493607730" w:history="1">
         <w:r>
           <w:rPr>
             <w:rStyle w:val="Hyperlink"/>
@@ -1393,7 +1393,7 @@
             <w:noProof/>
             <w:webHidden/>
           </w:rPr>
-          <w:instrText xml:space="preserve"> PAGEREF _Toc493182373 \h </w:instrText>
+          <w:instrText xml:space="preserve"> PAGEREF _Toc493607730 \h </w:instrText>
         </w:r>
         <w:r>
           <w:rPr>
@@ -1438,7 +1438,7 @@
           <w:lang w:val="en-US"/>
         </w:rPr>
       </w:pPr>
-      <w:hyperlink w:anchor="_Toc493182374" w:history="1">
+      <w:hyperlink w:anchor="_Toc493607731" w:history="1">
         <w:r>
           <w:rPr>
             <w:rStyle w:val="Hyperlink"/>
@@ -1460,7 +1460,16 @@
             <w:rStyle w:val="Hyperlink"/>
             <w:noProof/>
           </w:rPr>
-          <w:t>Testas 1</w:t>
+          <w:t xml:space="preserve">Testas 1: </w:t>
+        </w:r>
+        <w:r>
+          <w:rPr>
+            <w:rStyle w:val="Hyperlink"/>
+            <w:rFonts w:ascii="Consolas" w:hAnsi="Consolas" w:cs="Consolas"/>
+            <w:noProof/>
+            <w:lang w:eastAsia="lt-LT"/>
+          </w:rPr>
+          <w:t>ItFindsCreatedEvent_WhenEventIsCreated</w:t>
         </w:r>
         <w:r>
           <w:rPr>
@@ -1481,7 +1490,7 @@
             <w:noProof/>
             <w:webHidden/>
           </w:rPr>
-          <w:instrText xml:space="preserve"> PAGEREF _Toc493182374 \h </w:instrText>
+          <w:instrText xml:space="preserve"> PAGEREF _Toc493607731 \h </w:instrText>
         </w:r>
         <w:r>
           <w:rPr>
@@ -1526,7 +1535,7 @@
           <w:lang w:val="en-US"/>
         </w:rPr>
       </w:pPr>
-      <w:hyperlink w:anchor="_Toc493182375" w:history="1">
+      <w:hyperlink w:anchor="_Toc493607732" w:history="1">
         <w:r>
           <w:rPr>
             <w:rStyle w:val="Hyperlink"/>
@@ -1548,7 +1557,16 @@
             <w:rStyle w:val="Hyperlink"/>
             <w:noProof/>
           </w:rPr>
-          <w:t>Testas 2</w:t>
+          <w:t xml:space="preserve">Testas 2: </w:t>
+        </w:r>
+        <w:r>
+          <w:rPr>
+            <w:rStyle w:val="Hyperlink"/>
+            <w:rFonts w:ascii="Consolas" w:hAnsi="Consolas" w:cs="Consolas"/>
+            <w:noProof/>
+            <w:lang w:eastAsia="lt-LT"/>
+          </w:rPr>
+          <w:t>ItHasTheSameData_WhenEventIsCreated</w:t>
         </w:r>
         <w:r>
           <w:rPr>
@@ -1569,7 +1587,7 @@
             <w:noProof/>
             <w:webHidden/>
           </w:rPr>
-          <w:instrText xml:space="preserve"> PAGEREF _Toc493182375 \h </w:instrText>
+          <w:instrText xml:space="preserve"> PAGEREF _Toc493607732 \h </w:instrText>
         </w:r>
         <w:r>
           <w:rPr>
@@ -1614,7 +1632,7 @@
           <w:lang w:val="en-US"/>
         </w:rPr>
       </w:pPr>
-      <w:hyperlink w:anchor="_Toc493182376" w:history="1">
+      <w:hyperlink w:anchor="_Toc493607733" w:history="1">
         <w:r>
           <w:rPr>
             <w:rStyle w:val="Hyperlink"/>
@@ -1636,7 +1654,16 @@
             <w:rStyle w:val="Hyperlink"/>
             <w:noProof/>
           </w:rPr>
-          <w:t>Testas 3</w:t>
+          <w:t xml:space="preserve">Testas 3: </w:t>
+        </w:r>
+        <w:r>
+          <w:rPr>
+            <w:rStyle w:val="Hyperlink"/>
+            <w:rFonts w:ascii="Consolas" w:hAnsi="Consolas" w:cs="Consolas"/>
+            <w:noProof/>
+            <w:lang w:eastAsia="lt-LT"/>
+          </w:rPr>
+          <w:t>ItThrowsArgumentNullException_WhenEventIsCreated</w:t>
         </w:r>
         <w:r>
           <w:rPr>
@@ -1657,7 +1684,7 @@
             <w:noProof/>
             <w:webHidden/>
           </w:rPr>
-          <w:instrText xml:space="preserve"> PAGEREF _Toc493182376 \h </w:instrText>
+          <w:instrText xml:space="preserve"> PAGEREF _Toc493607733 \h </w:instrText>
         </w:r>
         <w:r>
           <w:rPr>
@@ -1702,7 +1729,7 @@
           <w:lang w:val="en-US"/>
         </w:rPr>
       </w:pPr>
-      <w:hyperlink w:anchor="_Toc493182377" w:history="1">
+      <w:hyperlink w:anchor="_Toc493607734" w:history="1">
         <w:r>
           <w:rPr>
             <w:rStyle w:val="Hyperlink"/>
@@ -1724,7 +1751,16 @@
             <w:rStyle w:val="Hyperlink"/>
             <w:noProof/>
           </w:rPr>
-          <w:t>Testas 4</w:t>
+          <w:t xml:space="preserve">Testas 4: </w:t>
+        </w:r>
+        <w:r>
+          <w:rPr>
+            <w:rStyle w:val="Hyperlink"/>
+            <w:rFonts w:ascii="Consolas" w:hAnsi="Consolas" w:cs="Consolas"/>
+            <w:noProof/>
+            <w:lang w:eastAsia="lt-LT"/>
+          </w:rPr>
+          <w:t>ItHasUpdatedData_WhenEventIsUpdated</w:t>
         </w:r>
         <w:r>
           <w:rPr>
@@ -1745,7 +1781,7 @@
             <w:noProof/>
             <w:webHidden/>
           </w:rPr>
-          <w:instrText xml:space="preserve"> PAGEREF _Toc493182377 \h </w:instrText>
+          <w:instrText xml:space="preserve"> PAGEREF _Toc493607734 \h </w:instrText>
         </w:r>
         <w:r>
           <w:rPr>
@@ -1790,7 +1826,7 @@
           <w:lang w:val="en-US"/>
         </w:rPr>
       </w:pPr>
-      <w:hyperlink w:anchor="_Toc493182378" w:history="1">
+      <w:hyperlink w:anchor="_Toc493607735" w:history="1">
         <w:r>
           <w:rPr>
             <w:rStyle w:val="Hyperlink"/>
@@ -1812,7 +1848,16 @@
             <w:rStyle w:val="Hyperlink"/>
             <w:noProof/>
           </w:rPr>
-          <w:t>Testas 5</w:t>
+          <w:t xml:space="preserve">Testas 5: </w:t>
+        </w:r>
+        <w:r>
+          <w:rPr>
+            <w:rStyle w:val="Hyperlink"/>
+            <w:rFonts w:ascii="Consolas" w:hAnsi="Consolas" w:cs="Consolas"/>
+            <w:noProof/>
+            <w:lang w:eastAsia="lt-LT"/>
+          </w:rPr>
+          <w:t>ItsFieldCancelHasChanged_WhenMethodIsCalled</w:t>
         </w:r>
         <w:r>
           <w:rPr>
@@ -1833,7 +1878,7 @@
             <w:noProof/>
             <w:webHidden/>
           </w:rPr>
-          <w:instrText xml:space="preserve"> PAGEREF _Toc493182378 \h </w:instrText>
+          <w:instrText xml:space="preserve"> PAGEREF _Toc493607735 \h </w:instrText>
         </w:r>
         <w:r>
           <w:rPr>
@@ -1878,7 +1923,7 @@
           <w:lang w:val="en-US"/>
         </w:rPr>
       </w:pPr>
-      <w:hyperlink w:anchor="_Toc493182379" w:history="1">
+      <w:hyperlink w:anchor="_Toc493607736" w:history="1">
         <w:r>
           <w:rPr>
             <w:rStyle w:val="Hyperlink"/>
@@ -1900,7 +1945,16 @@
             <w:rStyle w:val="Hyperlink"/>
             <w:noProof/>
           </w:rPr>
-          <w:t>Testas 6</w:t>
+          <w:t xml:space="preserve">Testas 6: </w:t>
+        </w:r>
+        <w:r>
+          <w:rPr>
+            <w:rStyle w:val="Hyperlink"/>
+            <w:rFonts w:ascii="Consolas" w:hAnsi="Consolas" w:cs="Consolas"/>
+            <w:noProof/>
+            <w:lang w:eastAsia="lt-LT"/>
+          </w:rPr>
+          <w:t>ItResolve_IEventsService</w:t>
         </w:r>
         <w:r>
           <w:rPr>
@@ -1921,7 +1975,7 @@
             <w:noProof/>
             <w:webHidden/>
           </w:rPr>
-          <w:instrText xml:space="preserve"> PAGEREF _Toc493182379 \h </w:instrText>
+          <w:instrText xml:space="preserve"> PAGEREF _Toc493607736 \h </w:instrText>
         </w:r>
         <w:r>
           <w:rPr>
@@ -1966,7 +2020,7 @@
           <w:lang w:val="en-US"/>
         </w:rPr>
       </w:pPr>
-      <w:hyperlink w:anchor="_Toc493182380" w:history="1">
+      <w:hyperlink w:anchor="_Toc493607737" w:history="1">
         <w:r>
           <w:rPr>
             <w:rStyle w:val="Hyperlink"/>
@@ -2009,7 +2063,7 @@
             <w:noProof/>
             <w:webHidden/>
           </w:rPr>
-          <w:instrText xml:space="preserve"> PAGEREF _Toc493182380 \h </w:instrText>
+          <w:instrText xml:space="preserve"> PAGEREF _Toc493607737 \h </w:instrText>
         </w:r>
         <w:r>
           <w:rPr>
@@ -2054,7 +2108,7 @@
           <w:lang w:val="en-US"/>
         </w:rPr>
       </w:pPr>
-      <w:hyperlink w:anchor="_Toc493182381" w:history="1">
+      <w:hyperlink w:anchor="_Toc493607738" w:history="1">
         <w:r>
           <w:rPr>
             <w:rStyle w:val="Hyperlink"/>
@@ -2076,7 +2130,16 @@
             <w:rStyle w:val="Hyperlink"/>
             <w:noProof/>
           </w:rPr>
-          <w:t>Testas 1</w:t>
+          <w:t xml:space="preserve">Testas 1: </w:t>
+        </w:r>
+        <w:r>
+          <w:rPr>
+            <w:rStyle w:val="Hyperlink"/>
+            <w:rFonts w:ascii="Consolas" w:hAnsi="Consolas" w:cs="Consolas"/>
+            <w:noProof/>
+            <w:lang w:val="en-US" w:eastAsia="lt-LT"/>
+          </w:rPr>
+          <w:t>ItFinds_CreatedSportTypes</w:t>
         </w:r>
         <w:r>
           <w:rPr>
@@ -2097,7 +2160,7 @@
             <w:noProof/>
             <w:webHidden/>
           </w:rPr>
-          <w:instrText xml:space="preserve"> PAGEREF _Toc493182381 \h </w:instrText>
+          <w:instrText xml:space="preserve"> PAGEREF _Toc493607738 \h </w:instrText>
         </w:r>
         <w:r>
           <w:rPr>
@@ -2142,7 +2205,7 @@
           <w:lang w:val="en-US"/>
         </w:rPr>
       </w:pPr>
-      <w:hyperlink w:anchor="_Toc493182382" w:history="1">
+      <w:hyperlink w:anchor="_Toc493607739" w:history="1">
         <w:r>
           <w:rPr>
             <w:rStyle w:val="Hyperlink"/>
@@ -2164,7 +2227,16 @@
             <w:rStyle w:val="Hyperlink"/>
             <w:noProof/>
           </w:rPr>
-          <w:t>Testas 2</w:t>
+          <w:t xml:space="preserve">Testas 2: </w:t>
+        </w:r>
+        <w:r>
+          <w:rPr>
+            <w:rStyle w:val="Hyperlink"/>
+            <w:rFonts w:ascii="Consolas" w:hAnsi="Consolas" w:cs="Consolas"/>
+            <w:noProof/>
+            <w:lang w:val="en-US" w:eastAsia="lt-LT"/>
+          </w:rPr>
+          <w:t>ItResolve_ISportTypesService</w:t>
         </w:r>
         <w:r>
           <w:rPr>
@@ -2185,7 +2257,7 @@
             <w:noProof/>
             <w:webHidden/>
           </w:rPr>
-          <w:instrText xml:space="preserve"> PAGEREF _Toc493182382 \h </w:instrText>
+          <w:instrText xml:space="preserve"> PAGEREF _Toc493607739 \h </w:instrText>
         </w:r>
         <w:r>
           <w:rPr>
@@ -2230,7 +2302,7 @@
           <w:lang w:val="en-US"/>
         </w:rPr>
       </w:pPr>
-      <w:hyperlink w:anchor="_Toc493182383" w:history="1">
+      <w:hyperlink w:anchor="_Toc493607740" w:history="1">
         <w:r>
           <w:rPr>
             <w:rStyle w:val="Hyperlink"/>
@@ -2273,7 +2345,7 @@
             <w:noProof/>
             <w:webHidden/>
           </w:rPr>
-          <w:instrText xml:space="preserve"> PAGEREF _Toc493182383 \h </w:instrText>
+          <w:instrText xml:space="preserve"> PAGEREF _Toc493607740 \h </w:instrText>
         </w:r>
         <w:r>
           <w:rPr>
@@ -2318,7 +2390,7 @@
           <w:lang w:val="en-US"/>
         </w:rPr>
       </w:pPr>
-      <w:hyperlink w:anchor="_Toc493182384" w:history="1">
+      <w:hyperlink w:anchor="_Toc493607741" w:history="1">
         <w:r>
           <w:rPr>
             <w:rStyle w:val="Hyperlink"/>
@@ -2340,7 +2412,16 @@
             <w:rStyle w:val="Hyperlink"/>
             <w:noProof/>
           </w:rPr>
-          <w:t>Testas 1</w:t>
+          <w:t xml:space="preserve">Testas 1: </w:t>
+        </w:r>
+        <w:r>
+          <w:rPr>
+            <w:rStyle w:val="Hyperlink"/>
+            <w:rFonts w:ascii="Consolas" w:hAnsi="Consolas" w:cs="Consolas"/>
+            <w:noProof/>
+            <w:lang w:val="en-US" w:eastAsia="lt-LT"/>
+          </w:rPr>
+          <w:t>ItChecksIf_EventPocoIsMappedToDtoCorrectly</w:t>
         </w:r>
         <w:r>
           <w:rPr>
@@ -2361,7 +2442,7 @@
             <w:noProof/>
             <w:webHidden/>
           </w:rPr>
-          <w:instrText xml:space="preserve"> PAGEREF _Toc493182384 \h </w:instrText>
+          <w:instrText xml:space="preserve"> PAGEREF _Toc493607741 \h </w:instrText>
         </w:r>
         <w:r>
           <w:rPr>
@@ -2406,7 +2487,7 @@
           <w:lang w:val="en-US"/>
         </w:rPr>
       </w:pPr>
-      <w:hyperlink w:anchor="_Toc493182385" w:history="1">
+      <w:hyperlink w:anchor="_Toc493607742" w:history="1">
         <w:r>
           <w:rPr>
             <w:rStyle w:val="Hyperlink"/>
@@ -2428,7 +2509,16 @@
             <w:rStyle w:val="Hyperlink"/>
             <w:noProof/>
           </w:rPr>
-          <w:t>Testas 2</w:t>
+          <w:t xml:space="preserve">Testas 2: </w:t>
+        </w:r>
+        <w:r>
+          <w:rPr>
+            <w:rStyle w:val="Hyperlink"/>
+            <w:rFonts w:ascii="Consolas" w:hAnsi="Consolas" w:cs="Consolas"/>
+            <w:noProof/>
+            <w:lang w:val="en-US" w:eastAsia="lt-LT"/>
+          </w:rPr>
+          <w:t>ItChecksIf_SportTypePocoIsMappedToDtoCorrectly</w:t>
         </w:r>
         <w:r>
           <w:rPr>
@@ -2449,7 +2539,7 @@
             <w:noProof/>
             <w:webHidden/>
           </w:rPr>
-          <w:instrText xml:space="preserve"> PAGEREF _Toc493182385 \h </w:instrText>
+          <w:instrText xml:space="preserve"> PAGEREF _Toc493607742 \h </w:instrText>
         </w:r>
         <w:r>
           <w:rPr>
@@ -2469,7 +2559,7 @@
             <w:noProof/>
             <w:webHidden/>
           </w:rPr>
-          <w:t>6</w:t>
+          <w:t>7</w:t>
         </w:r>
         <w:r>
           <w:rPr>
@@ -2494,7 +2584,7 @@
           <w:lang w:val="en-US"/>
         </w:rPr>
       </w:pPr>
-      <w:hyperlink w:anchor="_Toc493182386" w:history="1">
+      <w:hyperlink w:anchor="_Toc493607743" w:history="1">
         <w:r>
           <w:rPr>
             <w:rStyle w:val="Hyperlink"/>
@@ -2516,7 +2606,16 @@
             <w:rStyle w:val="Hyperlink"/>
             <w:noProof/>
           </w:rPr>
-          <w:t>Testas 3</w:t>
+          <w:t xml:space="preserve">Testas 3: </w:t>
+        </w:r>
+        <w:r>
+          <w:rPr>
+            <w:rStyle w:val="Hyperlink"/>
+            <w:rFonts w:ascii="Consolas" w:hAnsi="Consolas" w:cs="Consolas"/>
+            <w:noProof/>
+            <w:lang w:val="en-US" w:eastAsia="lt-LT"/>
+          </w:rPr>
+          <w:t>ItChecksIf_UserPocoIsMappedToDtoCorrectly</w:t>
         </w:r>
         <w:r>
           <w:rPr>
@@ -2537,7 +2636,7 @@
             <w:noProof/>
             <w:webHidden/>
           </w:rPr>
-          <w:instrText xml:space="preserve"> PAGEREF _Toc493182386 \h </w:instrText>
+          <w:instrText xml:space="preserve"> PAGEREF _Toc493607743 \h </w:instrText>
         </w:r>
         <w:r>
           <w:rPr>
@@ -2582,7 +2681,7 @@
           <w:lang w:val="en-US"/>
         </w:rPr>
       </w:pPr>
-      <w:hyperlink w:anchor="_Toc493182387" w:history="1">
+      <w:hyperlink w:anchor="_Toc493607744" w:history="1">
         <w:r>
           <w:rPr>
             <w:rStyle w:val="Hyperlink"/>
@@ -2604,7 +2703,16 @@
             <w:rStyle w:val="Hyperlink"/>
             <w:noProof/>
           </w:rPr>
-          <w:t>Testas 4</w:t>
+          <w:t xml:space="preserve">Testas 4: </w:t>
+        </w:r>
+        <w:r>
+          <w:rPr>
+            <w:rStyle w:val="Hyperlink"/>
+            <w:rFonts w:ascii="Consolas" w:hAnsi="Consolas" w:cs="Consolas"/>
+            <w:noProof/>
+            <w:lang w:val="en-US" w:eastAsia="lt-LT"/>
+          </w:rPr>
+          <w:t>ItChecksIf_VoterIsMappedToDtoCorrectly</w:t>
         </w:r>
         <w:r>
           <w:rPr>
@@ -2625,7 +2733,7 @@
             <w:noProof/>
             <w:webHidden/>
           </w:rPr>
-          <w:instrText xml:space="preserve"> PAGEREF _Toc493182387 \h </w:instrText>
+          <w:instrText xml:space="preserve"> PAGEREF _Toc493607744 \h </w:instrText>
         </w:r>
         <w:r>
           <w:rPr>
@@ -2670,7 +2778,7 @@
           <w:lang w:val="en-US"/>
         </w:rPr>
       </w:pPr>
-      <w:hyperlink w:anchor="_Toc493182388" w:history="1">
+      <w:hyperlink w:anchor="_Toc493607745" w:history="1">
         <w:r>
           <w:rPr>
             <w:rStyle w:val="Hyperlink"/>
@@ -2713,7 +2821,7 @@
             <w:noProof/>
             <w:webHidden/>
           </w:rPr>
-          <w:instrText xml:space="preserve"> PAGEREF _Toc493182388 \h </w:instrText>
+          <w:instrText xml:space="preserve"> PAGEREF _Toc493607745 \h </w:instrText>
         </w:r>
         <w:r>
           <w:rPr>
@@ -2757,16 +2865,11 @@
     <w:p>
       <w:pPr>
         <w:pStyle w:val="Heading1"/>
-        <w:rPr>
-          <w:caps w:val="0"/>
-          <w:sz w:val="24"/>
-          <w:szCs w:val="26"/>
-        </w:rPr>
       </w:pPr>
       <w:r>
         <w:br w:type="page"/>
       </w:r>
-      <w:bookmarkStart w:id="1" w:name="_Toc493182363"/>
+      <w:bookmarkStart w:id="1" w:name="_Toc493607720"/>
       <w:r>
         <w:lastRenderedPageBreak/>
         <w:t>Įvadas</w:t>
@@ -2865,7 +2968,7 @@
       <w:pPr>
         <w:pStyle w:val="Heading1"/>
       </w:pPr>
-      <w:bookmarkStart w:id="2" w:name="_Toc493182364"/>
+      <w:bookmarkStart w:id="2" w:name="_Toc493607721"/>
       <w:r>
         <w:t>Tikslas</w:t>
       </w:r>
@@ -2880,7 +2983,7 @@
       <w:pPr>
         <w:pStyle w:val="Heading1"/>
       </w:pPr>
-      <w:bookmarkStart w:id="3" w:name="_Toc493182365"/>
+      <w:bookmarkStart w:id="3" w:name="_Toc493607722"/>
       <w:r>
         <w:t>Testų apimtis</w:t>
       </w:r>
@@ -2960,7 +3063,7 @@
       <w:pPr>
         <w:pStyle w:val="Heading1"/>
       </w:pPr>
-      <w:bookmarkStart w:id="4" w:name="_Toc493182366"/>
+      <w:bookmarkStart w:id="4" w:name="_Toc493607723"/>
       <w:r>
         <w:t>Reikalavimai prieš testų atlikimą</w:t>
       </w:r>
@@ -3083,9 +3186,12 @@
       <w:pPr>
         <w:pStyle w:val="Heading1"/>
       </w:pPr>
-      <w:bookmarkStart w:id="5" w:name="_Toc493182367"/>
-      <w:r>
-        <w:t>TEstavimo prioritetai</w:t>
+      <w:bookmarkStart w:id="5" w:name="_Toc493607724"/>
+      <w:r>
+        <w:t>Te</w:t>
+      </w:r>
+      <w:r>
+        <w:t>stavimo prioritetai</w:t>
       </w:r>
       <w:bookmarkEnd w:id="5"/>
     </w:p>
@@ -3197,7 +3303,7 @@
       <w:pPr>
         <w:pStyle w:val="Heading1"/>
       </w:pPr>
-      <w:bookmarkStart w:id="6" w:name="_Toc493182368"/>
+      <w:bookmarkStart w:id="6" w:name="_Toc493607725"/>
       <w:r>
         <w:lastRenderedPageBreak/>
         <w:t>Testavimo technika</w:t>
@@ -3267,7 +3373,7 @@
       <w:pPr>
         <w:pStyle w:val="Heading1"/>
       </w:pPr>
-      <w:bookmarkStart w:id="7" w:name="_Toc493182369"/>
+      <w:bookmarkStart w:id="7" w:name="_Toc493607726"/>
       <w:r>
         <w:t>Rezultatai</w:t>
       </w:r>
@@ -3331,7 +3437,7 @@
       <w:pPr>
         <w:pStyle w:val="Heading1"/>
       </w:pPr>
-      <w:bookmarkStart w:id="8" w:name="_Toc493182370"/>
+      <w:bookmarkStart w:id="8" w:name="_Toc493607727"/>
       <w:r>
         <w:t>Testavimo aplinka</w:t>
       </w:r>
@@ -3357,7 +3463,25 @@
         <w:rPr>
           <w:lang w:val="lt-LT"/>
         </w:rPr>
-        <w:t>Turi būti įdiegtas .net core framework paketas.</w:t>
+        <w:t>Turi būti įdiegtas .net core framework</w:t>
+      </w:r>
+      <w:r>
+        <w:rPr>
+          <w:lang w:val="lt-LT"/>
+        </w:rPr>
+        <w:t xml:space="preserve"> 2.0</w:t>
+      </w:r>
+      <w:r>
+        <w:rPr>
+          <w:lang w:val="lt-LT"/>
+        </w:rPr>
+        <w:t xml:space="preserve"> SDK</w:t>
+      </w:r>
+      <w:r>
+        <w:rPr>
+          <w:lang w:val="lt-LT"/>
+        </w:rPr>
+        <w:t xml:space="preserve"> paketas.</w:t>
       </w:r>
     </w:p>
     <w:p>
@@ -3375,7 +3499,7 @@
         <w:rPr>
           <w:lang w:val="lt-LT"/>
         </w:rPr>
-        <w:t>Bent 200MB operatyviosios aplinkos.</w:t>
+        <w:t>Turi būti įdiegta Windows 10 operacinė sistema</w:t>
       </w:r>
     </w:p>
     <w:p>
@@ -3393,6 +3517,24 @@
         <w:rPr>
           <w:lang w:val="lt-LT"/>
         </w:rPr>
+        <w:t>Bent 200MB operatyviosios aplinkos.</w:t>
+      </w:r>
+    </w:p>
+    <w:p>
+      <w:pPr>
+        <w:pStyle w:val="ListParagraph"/>
+        <w:numPr>
+          <w:ilvl w:val="0"/>
+          <w:numId w:val="9"/>
+        </w:numPr>
+        <w:rPr>
+          <w:lang w:val="lt-LT"/>
+        </w:rPr>
+      </w:pPr>
+      <w:r>
+        <w:rPr>
+          <w:lang w:val="lt-LT"/>
+        </w:rPr>
         <w:t>Bent 50MB laisvos vietos diske.</w:t>
       </w:r>
     </w:p>
@@ -3405,7 +3547,7 @@
       <w:pPr>
         <w:pStyle w:val="Heading1"/>
       </w:pPr>
-      <w:bookmarkStart w:id="9" w:name="_Toc493182371"/>
+      <w:bookmarkStart w:id="9" w:name="_Toc493607728"/>
       <w:r>
         <w:t>Testavimo scenarijai</w:t>
       </w:r>
@@ -3477,7 +3619,7 @@
       <w:r>
         <w:t xml:space="preserve"> </w:t>
       </w:r>
-      <w:bookmarkStart w:id="10" w:name="_Toc493182372"/>
+      <w:bookmarkStart w:id="10" w:name="_Toc493607729"/>
       <w:r>
         <w:t>Te</w:t>
       </w:r>
@@ -3493,7 +3635,7 @@
       <w:r>
         <w:t xml:space="preserve"> </w:t>
       </w:r>
-      <w:bookmarkStart w:id="11" w:name="_Toc493182373"/>
+      <w:bookmarkStart w:id="11" w:name="_Toc493607730"/>
       <w:r>
         <w:t>EventCases testai</w:t>
       </w:r>
@@ -3503,9 +3645,22 @@
       <w:pPr>
         <w:pStyle w:val="Heading3"/>
       </w:pPr>
-      <w:bookmarkStart w:id="12" w:name="_Toc493182374"/>
+      <w:bookmarkStart w:id="12" w:name="_Toc493607731"/>
       <w:r>
         <w:t>Testas 1</w:t>
+      </w:r>
+      <w:r>
+        <w:t xml:space="preserve">: </w:t>
+      </w:r>
+      <w:r>
+        <w:rPr>
+          <w:rFonts w:ascii="Consolas" w:hAnsi="Consolas" w:cs="Consolas"/>
+          <w:color w:val="000000"/>
+          <w:sz w:val="19"/>
+          <w:szCs w:val="19"/>
+          <w:lang w:eastAsia="lt-LT"/>
+        </w:rPr>
+        <w:t>ItFindsCreatedEvent_WhenEventIsCreated</w:t>
       </w:r>
       <w:bookmarkEnd w:id="12"/>
     </w:p>
@@ -3542,7 +3697,25 @@
         <w:rPr>
           <w:lang w:val="lt-LT"/>
         </w:rPr>
-        <w:t>Sukurti renginį ir jį paimti iš atmintyje laikomos duomenų bazės ir patikrinti ar jis egzistuoja.</w:t>
+        <w:t>Duomenų kolekcijoje turi būti bent vieno renginio duomenys. Testo metu sukuriama duomenų bazė atmintyje. Sukurtas renginys, pagal jo id yra paimamas</w:t>
+      </w:r>
+      <w:r>
+        <w:rPr>
+          <w:lang w:val="lt-LT"/>
+        </w:rPr>
+        <w:t xml:space="preserve"> iš atmintyje laikomos duomenų bazės ir </w:t>
+      </w:r>
+      <w:r>
+        <w:rPr>
+          <w:lang w:val="lt-LT"/>
+        </w:rPr>
+        <w:t>patikrinama</w:t>
+      </w:r>
+      <w:r>
+        <w:rPr>
+          <w:lang w:val="lt-LT"/>
+        </w:rPr>
+        <w:t xml:space="preserve"> ar jis egzistuoja.</w:t>
       </w:r>
     </w:p>
     <w:p>
@@ -3717,10 +3890,23 @@
       <w:pPr>
         <w:pStyle w:val="Heading3"/>
       </w:pPr>
-      <w:bookmarkStart w:id="13" w:name="_Toc493182375"/>
+      <w:bookmarkStart w:id="13" w:name="_Toc493607732"/>
       <w:r>
         <w:lastRenderedPageBreak/>
         <w:t>Testas 2</w:t>
+      </w:r>
+      <w:r>
+        <w:t xml:space="preserve">: </w:t>
+      </w:r>
+      <w:r>
+        <w:rPr>
+          <w:rFonts w:ascii="Consolas" w:hAnsi="Consolas" w:cs="Consolas"/>
+          <w:color w:val="000000"/>
+          <w:sz w:val="19"/>
+          <w:szCs w:val="19"/>
+          <w:lang w:eastAsia="lt-LT"/>
+        </w:rPr>
+        <w:t>ItHasTheSameData_WhenEventIsCreated</w:t>
       </w:r>
       <w:bookmarkEnd w:id="13"/>
     </w:p>
@@ -3757,13 +3943,13 @@
         <w:rPr>
           <w:lang w:val="lt-LT"/>
         </w:rPr>
-        <w:t>Sukuriamas renginys ir lyginami jau sukurto renginio duomenys su duotais testo duomenimis</w:t>
-      </w:r>
-      <w:r>
-        <w:rPr>
-          <w:lang w:val="lt-LT"/>
-        </w:rPr>
-        <w:t>.</w:t>
+        <w:t xml:space="preserve">Duomenų kolekcijoje turi būti bent vieno renginio duomenys. Testo metu sukuriama duomenų bazė atmintyje. Sukurtas renginys, pagal jo id yra paimamas iš atmintyje laikomos duomenų bazės ir </w:t>
+      </w:r>
+      <w:r>
+        <w:rPr>
+          <w:lang w:val="lt-LT"/>
+        </w:rPr>
+        <w:t>sulyginami visi jo laukai su gautais duomenimis ir turimamais duomenimis kolekcijoje.</w:t>
       </w:r>
     </w:p>
     <w:p>
@@ -3885,9 +4071,22 @@
       <w:pPr>
         <w:pStyle w:val="Heading3"/>
       </w:pPr>
-      <w:bookmarkStart w:id="14" w:name="_Toc493182376"/>
+      <w:bookmarkStart w:id="14" w:name="_Toc493607733"/>
       <w:r>
         <w:t>Testas 3</w:t>
+      </w:r>
+      <w:r>
+        <w:t xml:space="preserve">: </w:t>
+      </w:r>
+      <w:r>
+        <w:rPr>
+          <w:rFonts w:ascii="Consolas" w:hAnsi="Consolas" w:cs="Consolas"/>
+          <w:color w:val="000000"/>
+          <w:sz w:val="19"/>
+          <w:szCs w:val="19"/>
+          <w:lang w:eastAsia="lt-LT"/>
+        </w:rPr>
+        <w:t>ItThrowsArgumentNullException_WhenEventIsCreated</w:t>
       </w:r>
       <w:bookmarkEnd w:id="14"/>
     </w:p>
@@ -3924,13 +4123,13 @@
         <w:rPr>
           <w:lang w:val="lt-LT"/>
         </w:rPr>
-        <w:t>Bandyti sukurti renginį, kurie ka</w:t>
-      </w:r>
-      <w:r>
-        <w:rPr>
-          <w:lang w:val="lt-LT"/>
-        </w:rPr>
-        <w:t>žkuris iš laukų yra neteisingas, tikėtis kad bus iškeltas klaidos pranešimas.</w:t>
+        <w:t>Testo duomenų kolekcijoje turėtų būti užtektinai duomenų ištestuoti ar yra visų laukų validacija. Pvz.: viename duomenų rinkinyje gali būti neteisingas pavadinimas, kitame neteisingas renginio laikas ir pan. Testas turi bandyti sukurti renginį atmintyje laikomoje duomenų bazėje ir</w:t>
+      </w:r>
+      <w:r>
+        <w:rPr>
+          <w:lang w:val="lt-LT"/>
+        </w:rPr>
+        <w:t xml:space="preserve"> tikėtis kad bus iškeltas klaidos pranešimas.</w:t>
       </w:r>
     </w:p>
     <w:p>
@@ -4042,9 +4241,22 @@
       <w:pPr>
         <w:pStyle w:val="Heading3"/>
       </w:pPr>
-      <w:bookmarkStart w:id="15" w:name="_Toc493182377"/>
+      <w:bookmarkStart w:id="15" w:name="_Toc493607734"/>
       <w:r>
         <w:t>Testas 4</w:t>
+      </w:r>
+      <w:r>
+        <w:t xml:space="preserve">: </w:t>
+      </w:r>
+      <w:r>
+        <w:rPr>
+          <w:rFonts w:ascii="Consolas" w:hAnsi="Consolas" w:cs="Consolas"/>
+          <w:color w:val="000000"/>
+          <w:sz w:val="19"/>
+          <w:szCs w:val="19"/>
+          <w:lang w:eastAsia="lt-LT"/>
+        </w:rPr>
+        <w:t>ItHasUpdatedData_WhenEventIsUpdated</w:t>
       </w:r>
       <w:bookmarkEnd w:id="15"/>
     </w:p>
@@ -4081,7 +4293,13 @@
         <w:rPr>
           <w:lang w:val="lt-LT"/>
         </w:rPr>
-        <w:t>Sukurti renginį, tada tą renginį atnaujinti ir tada patikrinti ar duomenys atsinaujino.</w:t>
+        <w:t xml:space="preserve">Testo duomenų kolekciją turi sudaryti duomenys naujam renginiui sukurti ir duomenys tam renginiui atnaujinti. </w:t>
+      </w:r>
+      <w:r>
+        <w:rPr>
+          <w:lang w:val="lt-LT"/>
+        </w:rPr>
+        <w:t>Testo metu turi būti sukurtas renginys atmintyje laikomoje duomenų bazėje, paskui turi būti tas įrašas atnaujinamas ir paimamas iš duomenų bazės. Tik tada sulyginami gauti duomenys iš atminties ir turim duomenys kolekcijoje.</w:t>
       </w:r>
     </w:p>
     <w:p>
@@ -4193,9 +4411,22 @@
       <w:pPr>
         <w:pStyle w:val="Heading3"/>
       </w:pPr>
-      <w:bookmarkStart w:id="16" w:name="_Toc493182378"/>
+      <w:bookmarkStart w:id="16" w:name="_Toc493607735"/>
       <w:r>
         <w:t>Testas 5</w:t>
+      </w:r>
+      <w:r>
+        <w:t xml:space="preserve">: </w:t>
+      </w:r>
+      <w:r>
+        <w:rPr>
+          <w:rFonts w:ascii="Consolas" w:hAnsi="Consolas" w:cs="Consolas"/>
+          <w:color w:val="000000"/>
+          <w:sz w:val="19"/>
+          <w:szCs w:val="19"/>
+          <w:lang w:eastAsia="lt-LT"/>
+        </w:rPr>
+        <w:t>ItsFieldCancelHasChanged_WhenMethodIsCalled</w:t>
       </w:r>
       <w:bookmarkEnd w:id="16"/>
     </w:p>
@@ -4232,7 +4463,33 @@
         <w:rPr>
           <w:lang w:val="lt-LT"/>
         </w:rPr>
-        <w:t>Sukurti renginį, iškviesti metodą keičiantį būseną, patikrinti ar būsena teisinga.</w:t>
+        <w:t>Testui galima naudoti duomenų kolekciją naudotą renginio kūrimo testo metu. Šis testas patikrins ar kai kviečiama funkcija „</w:t>
+      </w:r>
+      <w:r>
+        <w:rPr>
+          <w:rFonts w:ascii="Consolas" w:hAnsi="Consolas" w:cs="Consolas"/>
+          <w:color w:val="000000"/>
+          <w:sz w:val="19"/>
+          <w:szCs w:val="19"/>
+          <w:lang w:val="lt-LT" w:eastAsia="lt-LT"/>
+        </w:rPr>
+        <w:t>ChangeEventState</w:t>
+      </w:r>
+      <w:r>
+        <w:rPr>
+          <w:rFonts w:ascii="Consolas" w:hAnsi="Consolas" w:cs="Consolas"/>
+          <w:color w:val="000000"/>
+          <w:sz w:val="19"/>
+          <w:szCs w:val="19"/>
+          <w:lang w:val="lt-LT" w:eastAsia="lt-LT"/>
+        </w:rPr>
+        <w:t>()”</w:t>
+      </w:r>
+      <w:r>
+        <w:rPr>
+          <w:lang w:val="lt-LT"/>
+        </w:rPr>
+        <w:t xml:space="preserve"> duomenų bazėje pasikeičia laukelio canceled reikšmė. Testo metu sukuriamas įrašas, kviečiama aprašyta funkcija ir tikrinama ar laukelio reikšmė pasikeitė nuo tos, kuri pateikta duomenų kolekcijoje.</w:t>
       </w:r>
     </w:p>
     <w:p>
@@ -4253,6 +4510,7 @@
         <w:t xml:space="preserve"> </w:t>
       </w:r>
     </w:p>
+    <w:p/>
     <w:tbl>
       <w:tblPr>
         <w:tblStyle w:val="TableGrid"/>
@@ -4281,6 +4539,7 @@
               <w:rPr>
                 <w:lang w:val="lt-LT"/>
               </w:rPr>
+              <w:lastRenderedPageBreak/>
               <w:t>Duomenys</w:t>
             </w:r>
           </w:p>
@@ -4341,16 +4600,6 @@
     </w:tbl>
     <w:p>
       <w:pPr>
-        <w:pStyle w:val="Heading2"/>
-        <w:numPr>
-          <w:ilvl w:val="0"/>
-          <w:numId w:val="0"/>
-        </w:numPr>
-        <w:ind w:left="576"/>
-      </w:pPr>
-    </w:p>
-    <w:p>
-      <w:pPr>
         <w:spacing w:after="0" w:line="240" w:lineRule="auto"/>
         <w:jc w:val="left"/>
         <w:rPr>
@@ -4360,18 +4609,27 @@
           <w:szCs w:val="26"/>
         </w:rPr>
       </w:pPr>
-      <w:r>
-        <w:br w:type="page"/>
-      </w:r>
     </w:p>
     <w:p>
       <w:pPr>
         <w:pStyle w:val="Heading3"/>
       </w:pPr>
-      <w:bookmarkStart w:id="17" w:name="_Toc493182379"/>
-      <w:r>
-        <w:lastRenderedPageBreak/>
+      <w:bookmarkStart w:id="17" w:name="_Toc493607736"/>
+      <w:r>
         <w:t>Testas 6</w:t>
+      </w:r>
+      <w:r>
+        <w:t xml:space="preserve">: </w:t>
+      </w:r>
+      <w:r>
+        <w:rPr>
+          <w:rFonts w:ascii="Consolas" w:hAnsi="Consolas" w:cs="Consolas"/>
+          <w:color w:val="000000"/>
+          <w:sz w:val="19"/>
+          <w:szCs w:val="19"/>
+          <w:lang w:eastAsia="lt-LT"/>
+        </w:rPr>
+        <w:t>ItResolve_IEventsService</w:t>
       </w:r>
       <w:bookmarkEnd w:id="17"/>
     </w:p>
@@ -4382,12 +4640,15 @@
           <w:ilvl w:val="0"/>
           <w:numId w:val="21"/>
         </w:numPr>
-      </w:pPr>
-      <w:r>
-        <w:t>Testas patikrins ar</w:t>
-      </w:r>
-      <w:r>
-        <w:t xml:space="preserve"> teisingai injectintas interfeisas.</w:t>
+        <w:rPr>
+          <w:lang w:val="lt-LT"/>
+        </w:rPr>
+      </w:pPr>
+      <w:r>
+        <w:rPr>
+          <w:lang w:val="lt-LT"/>
+        </w:rPr>
+        <w:t>Testas patikrins ar teisingai injectintas interfeisas.</w:t>
       </w:r>
     </w:p>
     <w:p>
@@ -4397,9 +4658,15 @@
           <w:ilvl w:val="0"/>
           <w:numId w:val="21"/>
         </w:numPr>
-      </w:pPr>
-      <w:r>
-        <w:t>I</w:t>
+        <w:rPr>
+          <w:lang w:val="lt-LT"/>
+        </w:rPr>
+      </w:pPr>
+      <w:r>
+        <w:rPr>
+          <w:lang w:val="lt-LT"/>
+        </w:rPr>
+        <w:t>Testui duomenų nereikia. Testo metu užtenka i</w:t>
       </w:r>
       <w:r>
         <w:rPr>
@@ -4415,6 +4682,9 @@
           <w:ilvl w:val="0"/>
           <w:numId w:val="21"/>
         </w:numPr>
+        <w:rPr>
+          <w:lang w:val="lt-LT"/>
+        </w:rPr>
       </w:pPr>
     </w:p>
     <w:tbl>
@@ -4504,7 +4774,7 @@
       <w:pPr>
         <w:pStyle w:val="Heading2"/>
       </w:pPr>
-      <w:bookmarkStart w:id="18" w:name="_Toc493182380"/>
+      <w:bookmarkStart w:id="18" w:name="_Toc493607737"/>
       <w:r>
         <w:t>SportType testai</w:t>
       </w:r>
@@ -4514,9 +4784,42 @@
       <w:pPr>
         <w:pStyle w:val="Heading3"/>
       </w:pPr>
-      <w:bookmarkStart w:id="19" w:name="_Toc493182381"/>
+      <w:bookmarkStart w:id="19" w:name="_Toc493607738"/>
       <w:r>
         <w:t>Testas 1</w:t>
+      </w:r>
+      <w:r>
+        <w:t xml:space="preserve">: </w:t>
+      </w:r>
+      <w:r>
+        <w:rPr>
+          <w:rFonts w:ascii="Consolas" w:hAnsi="Consolas" w:cs="Consolas"/>
+          <w:color w:val="000000"/>
+          <w:sz w:val="19"/>
+          <w:szCs w:val="19"/>
+          <w:lang w:val="en-US" w:eastAsia="lt-LT"/>
+        </w:rPr>
+        <w:t>ItFinds</w:t>
+      </w:r>
+      <w:r>
+        <w:rPr>
+          <w:rFonts w:ascii="Consolas" w:hAnsi="Consolas" w:cs="Consolas"/>
+          <w:color w:val="000000"/>
+          <w:sz w:val="19"/>
+          <w:szCs w:val="19"/>
+          <w:lang w:val="en-US" w:eastAsia="lt-LT"/>
+        </w:rPr>
+        <w:t>_</w:t>
+      </w:r>
+      <w:r>
+        <w:rPr>
+          <w:rFonts w:ascii="Consolas" w:hAnsi="Consolas" w:cs="Consolas"/>
+          <w:color w:val="000000"/>
+          <w:sz w:val="19"/>
+          <w:szCs w:val="19"/>
+          <w:lang w:val="en-US" w:eastAsia="lt-LT"/>
+        </w:rPr>
+        <w:t>CreatedSportTypes</w:t>
       </w:r>
       <w:bookmarkEnd w:id="19"/>
     </w:p>
@@ -4553,7 +4856,37 @@
         <w:rPr>
           <w:lang w:val="lt-LT"/>
         </w:rPr>
-        <w:t>Paleidus sistemą tikimasi kad duomenų bazėje atsiras sporto tipų duomenys.</w:t>
+        <w:t>Testui duomenų nereikia, nes duomenis duomenų bazėje sistema turi sukurti automatiškai. Testo metu p</w:t>
+      </w:r>
+      <w:r>
+        <w:rPr>
+          <w:lang w:val="lt-LT"/>
+        </w:rPr>
+        <w:t>aleidus sistemą tikimasi kad duomenų bazėje atsiras</w:t>
+      </w:r>
+      <w:r>
+        <w:rPr>
+          <w:lang w:val="lt-LT"/>
+        </w:rPr>
+        <w:t xml:space="preserve"> bent vienas </w:t>
+      </w:r>
+      <w:r>
+        <w:rPr>
+          <w:lang w:val="lt-LT"/>
+        </w:rPr>
+        <w:t xml:space="preserve">sporto tipų </w:t>
+      </w:r>
+      <w:r>
+        <w:rPr>
+          <w:lang w:val="lt-LT"/>
+        </w:rPr>
+        <w:t>įrašas</w:t>
+      </w:r>
+      <w:r>
+        <w:rPr>
+          <w:lang w:val="lt-LT"/>
+        </w:rPr>
+        <w:t>.</w:t>
       </w:r>
     </w:p>
     <w:p>
@@ -4660,9 +4993,22 @@
       <w:pPr>
         <w:pStyle w:val="Heading3"/>
       </w:pPr>
-      <w:bookmarkStart w:id="20" w:name="_Toc493182382"/>
+      <w:bookmarkStart w:id="20" w:name="_Toc493607739"/>
       <w:r>
         <w:t>Testas 2</w:t>
+      </w:r>
+      <w:r>
+        <w:t xml:space="preserve">: </w:t>
+      </w:r>
+      <w:r>
+        <w:rPr>
+          <w:rFonts w:ascii="Consolas" w:hAnsi="Consolas" w:cs="Consolas"/>
+          <w:color w:val="000000"/>
+          <w:sz w:val="19"/>
+          <w:szCs w:val="19"/>
+          <w:lang w:val="en-US" w:eastAsia="lt-LT"/>
+        </w:rPr>
+        <w:t>ItResolve_ISportTypesService</w:t>
       </w:r>
       <w:bookmarkEnd w:id="20"/>
     </w:p>
@@ -4673,12 +5019,15 @@
           <w:ilvl w:val="0"/>
           <w:numId w:val="22"/>
         </w:numPr>
-      </w:pPr>
-      <w:r>
-        <w:t>Testas patikrins ar</w:t>
-      </w:r>
-      <w:r>
-        <w:t xml:space="preserve"> teisingai injectintas interfeisas.</w:t>
+        <w:rPr>
+          <w:lang w:val="lt-LT"/>
+        </w:rPr>
+      </w:pPr>
+      <w:r>
+        <w:rPr>
+          <w:lang w:val="lt-LT"/>
+        </w:rPr>
+        <w:t>Testas patikrins ar teisingai injectintas interfeisas.</w:t>
       </w:r>
     </w:p>
     <w:p>
@@ -4688,15 +5037,27 @@
           <w:ilvl w:val="0"/>
           <w:numId w:val="22"/>
         </w:numPr>
-      </w:pPr>
-      <w:r>
-        <w:t>I</w:t>
-      </w:r>
-      <w:r>
-        <w:rPr>
-          <w:lang w:val="lt-LT"/>
-        </w:rPr>
-        <w:t>škviesti pagalbinę klasę, kuri iškvies DI, tada patikrinti ar SportTypesCases egzistuoja.</w:t>
+        <w:rPr>
+          <w:lang w:val="lt-LT"/>
+        </w:rPr>
+      </w:pPr>
+      <w:r>
+        <w:rPr>
+          <w:lang w:val="lt-LT"/>
+        </w:rPr>
+        <w:t xml:space="preserve">Testui duomenų nereikia. Testo metu užtenka iškviesti pagalbinę klasę, kuri iškvies DI, tada patikrinti ar </w:t>
+      </w:r>
+      <w:r>
+        <w:rPr>
+          <w:lang w:val="lt-LT"/>
+        </w:rPr>
+        <w:t>SportType</w:t>
+      </w:r>
+      <w:r>
+        <w:rPr>
+          <w:lang w:val="lt-LT"/>
+        </w:rPr>
+        <w:t>Cases egzistuoja.</w:t>
       </w:r>
     </w:p>
     <w:p>
@@ -4706,6 +5067,9 @@
           <w:ilvl w:val="0"/>
           <w:numId w:val="22"/>
         </w:numPr>
+        <w:rPr>
+          <w:lang w:val="lt-LT"/>
+        </w:rPr>
       </w:pPr>
     </w:p>
     <w:tbl>
@@ -4804,7 +5168,7 @@
       <w:pPr>
         <w:pStyle w:val="Heading2"/>
       </w:pPr>
-      <w:bookmarkStart w:id="21" w:name="_Toc493182383"/>
+      <w:bookmarkStart w:id="21" w:name="_Toc493607740"/>
       <w:r>
         <w:t>Mappers testai</w:t>
       </w:r>
@@ -4814,9 +5178,22 @@
       <w:pPr>
         <w:pStyle w:val="Heading3"/>
       </w:pPr>
-      <w:bookmarkStart w:id="22" w:name="_Toc493182384"/>
+      <w:bookmarkStart w:id="22" w:name="_Toc493607741"/>
       <w:r>
         <w:t>Testas 1</w:t>
+      </w:r>
+      <w:r>
+        <w:t xml:space="preserve">: </w:t>
+      </w:r>
+      <w:r>
+        <w:rPr>
+          <w:rFonts w:ascii="Consolas" w:hAnsi="Consolas" w:cs="Consolas"/>
+          <w:color w:val="000000"/>
+          <w:sz w:val="19"/>
+          <w:szCs w:val="19"/>
+          <w:lang w:val="en-US" w:eastAsia="lt-LT"/>
+        </w:rPr>
+        <w:t>ItChecksIf_EventPocoIsMappedToDtoCorrectly</w:t>
       </w:r>
       <w:bookmarkEnd w:id="22"/>
     </w:p>
@@ -4865,7 +5242,55 @@
         <w:rPr>
           <w:lang w:val="lt-LT"/>
         </w:rPr>
-        <w:t>Paimti renginių mapperį ir sumapinti duomenis iš poco į dto.</w:t>
+        <w:t>Duomenų rinkinyje turi būti renginio</w:t>
+      </w:r>
+      <w:r>
+        <w:rPr>
+          <w:lang w:val="lt-LT"/>
+        </w:rPr>
+        <w:t xml:space="preserve"> objekto</w:t>
+      </w:r>
+      <w:r>
+        <w:rPr>
+          <w:lang w:val="lt-LT"/>
+        </w:rPr>
+        <w:t xml:space="preserve"> POCO duomenys. Testo metu paimamas renginių mapperis ir sumapinami duomeny</w:t>
+      </w:r>
+      <w:r>
+        <w:rPr>
+          <w:lang w:val="lt-LT"/>
+        </w:rPr>
+        <w:t xml:space="preserve">s iš </w:t>
+      </w:r>
+      <w:r>
+        <w:rPr>
+          <w:lang w:val="lt-LT"/>
+        </w:rPr>
+        <w:t>POCO</w:t>
+      </w:r>
+      <w:r>
+        <w:rPr>
+          <w:lang w:val="lt-LT"/>
+        </w:rPr>
+        <w:t xml:space="preserve"> į </w:t>
+      </w:r>
+      <w:r>
+        <w:rPr>
+          <w:lang w:val="lt-LT"/>
+        </w:rPr>
+        <w:t>DTO</w:t>
+      </w:r>
+      <w:r>
+        <w:rPr>
+          <w:lang w:val="lt-LT"/>
+        </w:rPr>
+        <w:t>.</w:t>
+      </w:r>
+      <w:r>
+        <w:rPr>
+          <w:lang w:val="lt-LT"/>
+        </w:rPr>
+        <w:t xml:space="preserve"> Tada patikriname ar duomenys dto atitinka duomenis POCO</w:t>
       </w:r>
     </w:p>
     <w:p>
@@ -5015,9 +5440,22 @@
       <w:pPr>
         <w:pStyle w:val="Heading3"/>
       </w:pPr>
-      <w:bookmarkStart w:id="23" w:name="_Toc493182385"/>
+      <w:bookmarkStart w:id="23" w:name="_Toc493607742"/>
       <w:r>
         <w:t>Testas 2</w:t>
+      </w:r>
+      <w:r>
+        <w:t xml:space="preserve">: </w:t>
+      </w:r>
+      <w:r>
+        <w:rPr>
+          <w:rFonts w:ascii="Consolas" w:hAnsi="Consolas" w:cs="Consolas"/>
+          <w:color w:val="000000"/>
+          <w:sz w:val="19"/>
+          <w:szCs w:val="19"/>
+          <w:lang w:val="en-US" w:eastAsia="lt-LT"/>
+        </w:rPr>
+        <w:t>ItChecksIf_SportTypePocoIsMappedToDtoCorrectly</w:t>
       </w:r>
       <w:bookmarkEnd w:id="23"/>
     </w:p>
@@ -5066,7 +5504,67 @@
         <w:rPr>
           <w:lang w:val="lt-LT"/>
         </w:rPr>
-        <w:t>Paimti sporto tipų mapperį ir sumapinti duomenis iš poco į dto.</w:t>
+        <w:t xml:space="preserve">Duomenų rinkinyje turi būti </w:t>
+      </w:r>
+      <w:r>
+        <w:rPr>
+          <w:lang w:val="lt-LT"/>
+        </w:rPr>
+        <w:t>sporto tipo</w:t>
+      </w:r>
+      <w:r>
+        <w:rPr>
+          <w:lang w:val="lt-LT"/>
+        </w:rPr>
+        <w:t xml:space="preserve"> objekto POCO duomenys. Testo metu paimamas </w:t>
+      </w:r>
+      <w:r>
+        <w:rPr>
+          <w:lang w:val="lt-LT"/>
+        </w:rPr>
+        <w:t>sporto tipų</w:t>
+      </w:r>
+      <w:r>
+        <w:rPr>
+          <w:lang w:val="lt-LT"/>
+        </w:rPr>
+        <w:t xml:space="preserve"> mapperis ir sumapinami duomeny</w:t>
+      </w:r>
+      <w:r>
+        <w:rPr>
+          <w:lang w:val="lt-LT"/>
+        </w:rPr>
+        <w:t xml:space="preserve">s iš </w:t>
+      </w:r>
+      <w:r>
+        <w:rPr>
+          <w:lang w:val="lt-LT"/>
+        </w:rPr>
+        <w:t>POCO</w:t>
+      </w:r>
+      <w:r>
+        <w:rPr>
+          <w:lang w:val="lt-LT"/>
+        </w:rPr>
+        <w:t xml:space="preserve"> į </w:t>
+      </w:r>
+      <w:r>
+        <w:rPr>
+          <w:lang w:val="lt-LT"/>
+        </w:rPr>
+        <w:t>DTO</w:t>
+      </w:r>
+      <w:r>
+        <w:rPr>
+          <w:lang w:val="lt-LT"/>
+        </w:rPr>
+        <w:t>.</w:t>
+      </w:r>
+      <w:r>
+        <w:rPr>
+          <w:lang w:val="lt-LT"/>
+        </w:rPr>
+        <w:t xml:space="preserve"> Tada patikriname ar duomenys dto atitinka duomenis POCO</w:t>
       </w:r>
     </w:p>
     <w:p>
@@ -5149,13 +5647,7 @@
               <w:t>DataCollection –</w:t>
             </w:r>
             <w:r>
-              <w:t xml:space="preserve"> </w:t>
-            </w:r>
-            <w:r>
-              <w:t xml:space="preserve">renginio poco </w:t>
-            </w:r>
-            <w:r>
-              <w:t>duomenis, kurie bus lyginami su gautu po mappinimo dto.</w:t>
+              <w:t xml:space="preserve"> renginio poco duomenis, kurie bus lyginami su gautu po mappinimo dto.</w:t>
             </w:r>
           </w:p>
         </w:tc>
@@ -5202,10 +5694,22 @@
       <w:pPr>
         <w:pStyle w:val="Heading3"/>
       </w:pPr>
-      <w:bookmarkStart w:id="24" w:name="_Toc493182386"/>
-      <w:r>
-        <w:lastRenderedPageBreak/>
+      <w:bookmarkStart w:id="24" w:name="_Toc493607743"/>
+      <w:r>
         <w:t>Testas 3</w:t>
+      </w:r>
+      <w:r>
+        <w:t xml:space="preserve">: </w:t>
+      </w:r>
+      <w:r>
+        <w:rPr>
+          <w:rFonts w:ascii="Consolas" w:hAnsi="Consolas" w:cs="Consolas"/>
+          <w:color w:val="000000"/>
+          <w:sz w:val="19"/>
+          <w:szCs w:val="19"/>
+          <w:lang w:val="en-US" w:eastAsia="lt-LT"/>
+        </w:rPr>
+        <w:t>ItChecksIf_UserPocoIsMappedToDtoCorrectly</w:t>
       </w:r>
       <w:bookmarkEnd w:id="24"/>
     </w:p>
@@ -5254,7 +5758,7 @@
         <w:rPr>
           <w:lang w:val="lt-LT"/>
         </w:rPr>
-        <w:t xml:space="preserve">Paimti </w:t>
+        <w:t xml:space="preserve">Duomenų rinkinyje turi būti </w:t>
       </w:r>
       <w:r>
         <w:rPr>
@@ -5266,7 +5770,55 @@
         <w:rPr>
           <w:lang w:val="lt-LT"/>
         </w:rPr>
-        <w:t xml:space="preserve"> dto ir pažiūrėti ar jis bus teisingai sumappintas į poco</w:t>
+        <w:t xml:space="preserve"> objekto POCO duomenys. Testo metu paimamas </w:t>
+      </w:r>
+      <w:r>
+        <w:rPr>
+          <w:lang w:val="lt-LT"/>
+        </w:rPr>
+        <w:t>vartotojų</w:t>
+      </w:r>
+      <w:r>
+        <w:rPr>
+          <w:lang w:val="lt-LT"/>
+        </w:rPr>
+        <w:t xml:space="preserve"> mapperis ir sumapinami duomeny</w:t>
+      </w:r>
+      <w:r>
+        <w:rPr>
+          <w:lang w:val="lt-LT"/>
+        </w:rPr>
+        <w:t xml:space="preserve">s iš </w:t>
+      </w:r>
+      <w:r>
+        <w:rPr>
+          <w:lang w:val="lt-LT"/>
+        </w:rPr>
+        <w:t>POCO</w:t>
+      </w:r>
+      <w:r>
+        <w:rPr>
+          <w:lang w:val="lt-LT"/>
+        </w:rPr>
+        <w:t xml:space="preserve"> į </w:t>
+      </w:r>
+      <w:r>
+        <w:rPr>
+          <w:lang w:val="lt-LT"/>
+        </w:rPr>
+        <w:t>DTO</w:t>
+      </w:r>
+      <w:r>
+        <w:rPr>
+          <w:lang w:val="lt-LT"/>
+        </w:rPr>
+        <w:t>.</w:t>
+      </w:r>
+      <w:r>
+        <w:rPr>
+          <w:lang w:val="lt-LT"/>
+        </w:rPr>
+        <w:t xml:space="preserve"> Tada patikriname ar duomenys dto atitinka duomenis POCO</w:t>
       </w:r>
     </w:p>
     <w:p>
@@ -5352,8 +5904,6 @@
             <w:r>
               <w:t>Dto</w:t>
             </w:r>
-            <w:bookmarkStart w:id="25" w:name="_GoBack"/>
-            <w:bookmarkEnd w:id="25"/>
             <w:r>
               <w:t>DataCollection –</w:t>
             </w:r>
@@ -5361,10 +5911,7 @@
               <w:t xml:space="preserve"> </w:t>
             </w:r>
             <w:r>
-              <w:t xml:space="preserve">renginio poco </w:t>
-            </w:r>
-            <w:r>
-              <w:t>duomenis, kurie bus lyg</w:t>
+              <w:t>renginio poco duomenis, kurie bus lyg</w:t>
             </w:r>
             <w:r>
               <w:t>inami su gautu po mappinimo dto</w:t>
@@ -5410,11 +5957,24 @@
       <w:pPr>
         <w:pStyle w:val="Heading3"/>
       </w:pPr>
-      <w:bookmarkStart w:id="26" w:name="_Toc493182387"/>
+      <w:bookmarkStart w:id="25" w:name="_Toc493607744"/>
       <w:r>
         <w:t>Testas 4</w:t>
       </w:r>
-      <w:bookmarkEnd w:id="26"/>
+      <w:r>
+        <w:t xml:space="preserve">: </w:t>
+      </w:r>
+      <w:r>
+        <w:rPr>
+          <w:rFonts w:ascii="Consolas" w:hAnsi="Consolas" w:cs="Consolas"/>
+          <w:color w:val="000000"/>
+          <w:sz w:val="19"/>
+          <w:szCs w:val="19"/>
+          <w:lang w:val="en-US" w:eastAsia="lt-LT"/>
+        </w:rPr>
+        <w:t>ItChecksIf_VoterIsMappedToDtoCorrectly</w:t>
+      </w:r>
+      <w:bookmarkEnd w:id="25"/>
     </w:p>
     <w:p>
       <w:pPr>
@@ -5461,7 +6021,7 @@
         <w:rPr>
           <w:lang w:val="lt-LT"/>
         </w:rPr>
-        <w:t xml:space="preserve">Paimti </w:t>
+        <w:t xml:space="preserve">Duomenų rinkinyje turi būti </w:t>
       </w:r>
       <w:r>
         <w:rPr>
@@ -5473,13 +6033,55 @@
         <w:rPr>
           <w:lang w:val="lt-LT"/>
         </w:rPr>
-        <w:t xml:space="preserve"> dto ir pažiūrėti ar jis bus teisingai sumappintas į poco</w:t>
+        <w:t xml:space="preserve"> objekto POCO duomenys. Testo metu paimamas </w:t>
+      </w:r>
+      <w:r>
+        <w:rPr>
+          <w:lang w:val="lt-LT"/>
+        </w:rPr>
+        <w:t>balsuotojų</w:t>
+      </w:r>
+      <w:r>
+        <w:rPr>
+          <w:lang w:val="lt-LT"/>
+        </w:rPr>
+        <w:t xml:space="preserve"> mapperis ir sumapinami duomeny</w:t>
+      </w:r>
+      <w:r>
+        <w:rPr>
+          <w:lang w:val="lt-LT"/>
+        </w:rPr>
+        <w:t xml:space="preserve">s iš </w:t>
+      </w:r>
+      <w:r>
+        <w:rPr>
+          <w:lang w:val="lt-LT"/>
+        </w:rPr>
+        <w:t>POCO</w:t>
+      </w:r>
+      <w:r>
+        <w:rPr>
+          <w:lang w:val="lt-LT"/>
+        </w:rPr>
+        <w:t xml:space="preserve"> į </w:t>
+      </w:r>
+      <w:r>
+        <w:rPr>
+          <w:lang w:val="lt-LT"/>
+        </w:rPr>
+        <w:t>DTO</w:t>
       </w:r>
       <w:r>
         <w:rPr>
           <w:lang w:val="lt-LT"/>
         </w:rPr>
         <w:t>.</w:t>
+      </w:r>
+      <w:r>
+        <w:rPr>
+          <w:lang w:val="lt-LT"/>
+        </w:rPr>
+        <w:t xml:space="preserve"> Tada patikriname ar duomenys dto atitinka duomenis POCO</w:t>
       </w:r>
     </w:p>
     <w:p>
@@ -5563,10 +6165,7 @@
               <w:t xml:space="preserve"> </w:t>
             </w:r>
             <w:r>
-              <w:t xml:space="preserve">renginio poco </w:t>
-            </w:r>
-            <w:r>
-              <w:t>duomenis, kurie bus lyginami su gautu po mappinimo dto.</w:t>
+              <w:t>renginio poco duomenis, kurie bus lyginami su gautu po mappinimo dto.</w:t>
             </w:r>
           </w:p>
         </w:tc>
@@ -5604,11 +6203,16 @@
       <w:pPr>
         <w:pStyle w:val="Heading1"/>
       </w:pPr>
-      <w:bookmarkStart w:id="27" w:name="_Toc493182388"/>
+      <w:bookmarkStart w:id="26" w:name="_Toc493607745"/>
+      <w:r>
+        <w:t xml:space="preserve"> </w:t>
+      </w:r>
+      <w:bookmarkStart w:id="27" w:name="_GoBack"/>
+      <w:bookmarkEnd w:id="27"/>
       <w:r>
         <w:t>Išvados</w:t>
       </w:r>
-      <w:bookmarkEnd w:id="27"/>
+      <w:bookmarkEnd w:id="26"/>
     </w:p>
     <w:p>
       <w:r>
@@ -9142,7 +9746,7 @@
 </file>
 
 <file path=customXml/itemProps1.xml><?xml version="1.0" encoding="utf-8"?>
-<ds:datastoreItem xmlns:ds="http://schemas.openxmlformats.org/officeDocument/2006/customXml" ds:itemID="{06D03619-8D58-4112-9B55-7A0C3774D7D3}">
+<ds:datastoreItem xmlns:ds="http://schemas.openxmlformats.org/officeDocument/2006/customXml" ds:itemID="{EBC7B19E-4E9B-46C3-BC37-98F0419F05D6}">
   <ds:schemaRefs>
     <ds:schemaRef ds:uri="http://schemas.openxmlformats.org/officeDocument/2006/bibliography"/>
   </ds:schemaRefs>

</xml_diff>